<commit_message>
Link für Peer-to-peer Dokumentation als Anforderung
</commit_message>
<xml_diff>
--- a/Programmierprojekt_Hefte.docx
+++ b/Programmierprojekt_Hefte.docx
@@ -1,35 +1,28 @@
 
 <file path=word/document.xml><?xml version="1.0" encoding="utf-8"?>
-<w:document xmlns:o="urn:schemas-microsoft-com:office:office" xmlns:r="http://schemas.openxmlformats.org/officeDocument/2006/relationships" xmlns:v="urn:schemas-microsoft-com:vml" xmlns:w="http://schemas.openxmlformats.org/wordprocessingml/2006/main" xmlns:w10="urn:schemas-microsoft-com:office:word" xmlns:wp="http://schemas.openxmlformats.org/drawingml/2006/wordprocessingDrawing" xmlns:wps="http://schemas.microsoft.com/office/word/2010/wordprocessingShape" xmlns:wpg="http://schemas.microsoft.com/office/word/2010/wordprocessingGroup" xmlns:mc="http://schemas.openxmlformats.org/markup-compatibility/2006" xmlns:wp14="http://schemas.microsoft.com/office/word/2010/wordprocessingDrawing" xmlns:w14="http://schemas.microsoft.com/office/word/2010/wordml" mc:Ignorable="w14 wp14">
+<w:document xmlns:wpc="http://schemas.microsoft.com/office/word/2010/wordprocessingCanvas" xmlns:mc="http://schemas.openxmlformats.org/markup-compatibility/2006" xmlns:o="urn:schemas-microsoft-com:office:office" xmlns:r="http://schemas.openxmlformats.org/officeDocument/2006/relationships" xmlns:m="http://schemas.openxmlformats.org/officeDocument/2006/math" xmlns:v="urn:schemas-microsoft-com:vml" xmlns:wp14="http://schemas.microsoft.com/office/word/2010/wordprocessingDrawing" xmlns:wp="http://schemas.openxmlformats.org/drawingml/2006/wordprocessingDrawing" xmlns:w10="urn:schemas-microsoft-com:office:word" xmlns:w="http://schemas.openxmlformats.org/wordprocessingml/2006/main" xmlns:w14="http://schemas.microsoft.com/office/word/2010/wordml" xmlns:w15="http://schemas.microsoft.com/office/word/2012/wordml" xmlns:wpg="http://schemas.microsoft.com/office/word/2010/wordprocessingGroup" xmlns:wpi="http://schemas.microsoft.com/office/word/2010/wordprocessingInk" xmlns:wne="http://schemas.microsoft.com/office/word/2006/wordml" xmlns:wps="http://schemas.microsoft.com/office/word/2010/wordprocessingShape" mc:Ignorable="w14 w15 wp14">
   <w:body>
     <w:p>
       <w:pPr>
         <w:pStyle w:val="Titel"/>
-        <w:spacing w:before="240" w:after="120"/>
-        <w:rPr/>
-      </w:pPr>
-      <w:r>
-        <w:rPr/>
+      </w:pPr>
+      <w:r>
         <w:t>Lastenheft Programmierprojekt</w:t>
       </w:r>
     </w:p>
     <w:p>
       <w:pPr>
         <w:pStyle w:val="Untertitel"/>
-        <w:rPr/>
-      </w:pPr>
-      <w:r>
-        <w:rPr/>
+      </w:pPr>
+      <w:r>
         <w:t>Chat-Programm</w:t>
       </w:r>
     </w:p>
     <w:p>
       <w:pPr>
         <w:pStyle w:val="Textkrper"/>
-        <w:rPr/>
-      </w:pPr>
-      <w:r>
-        <w:rPr/>
+      </w:pPr>
+      <w:r>
         <w:t>Anforderungen:</w:t>
       </w:r>
     </w:p>
@@ -40,10 +33,8 @@
           <w:ilvl w:val="0"/>
           <w:numId w:val="2"/>
         </w:numPr>
-        <w:rPr/>
-      </w:pPr>
-      <w:r>
-        <w:rPr/>
+      </w:pPr>
+      <w:r>
         <w:t>Chatoberfläche</w:t>
       </w:r>
     </w:p>
@@ -54,10 +45,8 @@
           <w:ilvl w:val="0"/>
           <w:numId w:val="2"/>
         </w:numPr>
-        <w:rPr/>
-      </w:pPr>
-      <w:r>
-        <w:rPr/>
+      </w:pPr>
+      <w:r>
         <w:t>Chat jeweils zwischen 2 Personen</w:t>
       </w:r>
     </w:p>
@@ -68,10 +57,8 @@
           <w:ilvl w:val="0"/>
           <w:numId w:val="2"/>
         </w:numPr>
-        <w:rPr/>
-      </w:pPr>
-      <w:r>
-        <w:rPr/>
+      </w:pPr>
+      <w:r>
         <w:t>Mehrere Chats parallel führen</w:t>
       </w:r>
     </w:p>
@@ -82,10 +69,8 @@
           <w:ilvl w:val="0"/>
           <w:numId w:val="2"/>
         </w:numPr>
-        <w:rPr/>
-      </w:pPr>
-      <w:r>
-        <w:rPr/>
+      </w:pPr>
+      <w:r>
         <w:t>Nachrichten können gespeichert/geladen werden</w:t>
       </w:r>
     </w:p>
@@ -96,10 +81,8 @@
           <w:ilvl w:val="0"/>
           <w:numId w:val="2"/>
         </w:numPr>
-        <w:rPr/>
-      </w:pPr>
-      <w:r>
-        <w:rPr/>
+      </w:pPr>
+      <w:r>
         <w:t>Nachrichten werden nur versendet, wenn beide online sind</w:t>
       </w:r>
     </w:p>
@@ -110,11 +93,12 @@
           <w:ilvl w:val="0"/>
           <w:numId w:val="2"/>
         </w:numPr>
-        <w:rPr/>
-      </w:pPr>
-      <w:r>
-        <w:rPr/>
-        <w:t>Nicht versendete werden bei nächster Gelegenheit versendet</w:t>
+      </w:pPr>
+      <w:r>
+        <w:t xml:space="preserve">Nicht </w:t>
+      </w:r>
+      <w:r>
+        <w:t>versendete werden bei nächster Gelegenheit versendet</w:t>
       </w:r>
     </w:p>
     <w:p>
@@ -124,10 +108,8 @@
           <w:ilvl w:val="0"/>
           <w:numId w:val="2"/>
         </w:numPr>
-        <w:rPr/>
-      </w:pPr>
-      <w:r>
-        <w:rPr/>
+      </w:pPr>
+      <w:r>
         <w:t>Eigene Nachrichtenklassen</w:t>
       </w:r>
     </w:p>
@@ -138,20 +120,40 @@
           <w:ilvl w:val="0"/>
           <w:numId w:val="2"/>
         </w:numPr>
-        <w:rPr/>
-      </w:pPr>
-      <w:r>
-        <w:rPr/>
+      </w:pPr>
+      <w:r>
         <w:t>Ein Nutzer soll auch mehrere Nachrichten nach einander schicken können</w:t>
       </w:r>
     </w:p>
     <w:p>
       <w:pPr>
         <w:pStyle w:val="Textkrper"/>
-        <w:rPr/>
-      </w:pPr>
-      <w:r>
-        <w:rPr/>
+        <w:numPr>
+          <w:ilvl w:val="0"/>
+          <w:numId w:val="2"/>
+        </w:numPr>
+      </w:pPr>
+      <w:r>
+        <w:t>Dokumentation</w:t>
+      </w:r>
+    </w:p>
+    <w:p>
+      <w:pPr>
+        <w:pStyle w:val="Textkrper"/>
+        <w:numPr>
+          <w:ilvl w:val="1"/>
+          <w:numId w:val="2"/>
+        </w:numPr>
+      </w:pPr>
+      <w:r>
+        <w:t>Anwender/Technisch</w:t>
+      </w:r>
+    </w:p>
+    <w:p>
+      <w:pPr>
+        <w:pStyle w:val="Textkrper"/>
+      </w:pPr>
+      <w:r>
         <w:t>Erweiterungen:</w:t>
       </w:r>
     </w:p>
@@ -162,10 +164,8 @@
           <w:ilvl w:val="0"/>
           <w:numId w:val="6"/>
         </w:numPr>
-        <w:rPr/>
-      </w:pPr>
-      <w:r>
-        <w:rPr/>
+      </w:pPr>
+      <w:r>
         <w:t>Gruppenchats</w:t>
       </w:r>
     </w:p>
@@ -176,11 +176,17 @@
           <w:ilvl w:val="0"/>
           <w:numId w:val="6"/>
         </w:numPr>
-        <w:rPr/>
-      </w:pPr>
-      <w:r>
-        <w:rPr/>
-        <w:t>Anhänge verschicken (zB Bilder)</w:t>
+      </w:pPr>
+      <w:r>
+        <w:t>Anhänge verschicken (</w:t>
+      </w:r>
+      <w:proofErr w:type="spellStart"/>
+      <w:r>
+        <w:t>zB</w:t>
+      </w:r>
+      <w:proofErr w:type="spellEnd"/>
+      <w:r>
+        <w:t xml:space="preserve"> Bilder)</w:t>
       </w:r>
     </w:p>
     <w:p>
@@ -190,11 +196,7 @@
           <w:ilvl w:val="0"/>
           <w:numId w:val="6"/>
         </w:numPr>
-        <w:rPr/>
-      </w:pPr>
-      <w:r>
-        <w:rPr/>
-      </w:r>
+      </w:pPr>
       <w:r>
         <w:br w:type="page"/>
       </w:r>
@@ -202,31 +204,29 @@
     <w:p>
       <w:pPr>
         <w:pStyle w:val="Titel"/>
-        <w:rPr/>
-      </w:pPr>
-      <w:r>
-        <w:rPr/>
+      </w:pPr>
+      <w:r>
+        <w:lastRenderedPageBreak/>
         <w:t>Pflichtenheft</w:t>
       </w:r>
     </w:p>
     <w:p>
       <w:pPr>
         <w:pStyle w:val="Textkrper"/>
-        <w:rPr/>
-      </w:pPr>
-      <w:r>
-        <w:rPr/>
+      </w:pPr>
+      <w:r>
         <w:t>Nachrichtenklasse:</w:t>
       </w:r>
     </w:p>
     <w:p>
       <w:pPr>
         <w:pStyle w:val="Textkrper"/>
-        <w:rPr/>
-      </w:pPr>
-      <w:r>
-        <w:rPr/>
-        <w:t>Eigenschaften:</w:t>
+      </w:pPr>
+      <w:r>
+        <w:t>Eigenschaft</w:t>
+      </w:r>
+      <w:r>
+        <w:t>en:</w:t>
       </w:r>
     </w:p>
     <w:p>
@@ -236,11 +236,17 @@
           <w:ilvl w:val="0"/>
           <w:numId w:val="3"/>
         </w:numPr>
-        <w:rPr/>
-      </w:pPr>
-      <w:r>
-        <w:rPr/>
-        <w:t>Nachricht (string)</w:t>
+      </w:pPr>
+      <w:r>
+        <w:t>Nachricht (</w:t>
+      </w:r>
+      <w:proofErr w:type="spellStart"/>
+      <w:r>
+        <w:t>string</w:t>
+      </w:r>
+      <w:proofErr w:type="spellEnd"/>
+      <w:r>
+        <w:t>)</w:t>
       </w:r>
     </w:p>
     <w:p>
@@ -250,11 +256,25 @@
           <w:ilvl w:val="0"/>
           <w:numId w:val="3"/>
         </w:numPr>
-        <w:rPr/>
-      </w:pPr>
-      <w:r>
-        <w:rPr/>
-        <w:t>Sender (string/Zahl evtl beides)</w:t>
+      </w:pPr>
+      <w:r>
+        <w:t>Sender (</w:t>
+      </w:r>
+      <w:proofErr w:type="spellStart"/>
+      <w:r>
+        <w:t>string</w:t>
+      </w:r>
+      <w:proofErr w:type="spellEnd"/>
+      <w:r>
+        <w:t xml:space="preserve">/Zahl </w:t>
+      </w:r>
+      <w:proofErr w:type="spellStart"/>
+      <w:r>
+        <w:t>evtl</w:t>
+      </w:r>
+      <w:proofErr w:type="spellEnd"/>
+      <w:r>
+        <w:t xml:space="preserve"> beides)</w:t>
       </w:r>
     </w:p>
     <w:p>
@@ -264,10 +284,8 @@
           <w:ilvl w:val="0"/>
           <w:numId w:val="3"/>
         </w:numPr>
-        <w:rPr/>
-      </w:pPr>
-      <w:r>
-        <w:rPr/>
+      </w:pPr>
+      <w:r>
         <w:t>Empfänger (wie Sender)</w:t>
       </w:r>
     </w:p>
@@ -278,11 +296,17 @@
           <w:ilvl w:val="0"/>
           <w:numId w:val="3"/>
         </w:numPr>
-        <w:rPr/>
-      </w:pPr>
-      <w:r>
-        <w:rPr/>
-        <w:t>Zeitpunkt (Datum und Uhrzeit DateTime)</w:t>
+      </w:pPr>
+      <w:r>
+        <w:t xml:space="preserve">Zeitpunkt (Datum und Uhrzeit </w:t>
+      </w:r>
+      <w:proofErr w:type="spellStart"/>
+      <w:r>
+        <w:t>DateTime</w:t>
+      </w:r>
+      <w:proofErr w:type="spellEnd"/>
+      <w:r>
+        <w:t>)</w:t>
       </w:r>
     </w:p>
     <w:p>
@@ -292,21 +316,33 @@
           <w:ilvl w:val="0"/>
           <w:numId w:val="3"/>
         </w:numPr>
-        <w:rPr/>
-      </w:pPr>
-      <w:r>
-        <w:rPr/>
-        <w:t>Abgeschickt (Bool)</w:t>
-      </w:r>
-    </w:p>
-    <w:p>
-      <w:pPr>
-        <w:pStyle w:val="Textkrper"/>
-        <w:rPr/>
-      </w:pPr>
-      <w:r>
-        <w:rPr/>
-        <w:t>Oberfläche (An Whatsapp orientiert):</w:t>
+      </w:pPr>
+      <w:r>
+        <w:t>Abgeschickt (</w:t>
+      </w:r>
+      <w:proofErr w:type="spellStart"/>
+      <w:r>
+        <w:t>Bool</w:t>
+      </w:r>
+      <w:proofErr w:type="spellEnd"/>
+      <w:r>
+        <w:t>)</w:t>
+      </w:r>
+    </w:p>
+    <w:p>
+      <w:pPr>
+        <w:pStyle w:val="Textkrper"/>
+      </w:pPr>
+      <w:r>
+        <w:t xml:space="preserve">Oberfläche (An </w:t>
+      </w:r>
+      <w:proofErr w:type="spellStart"/>
+      <w:r>
+        <w:t>Whatsapp</w:t>
+      </w:r>
+      <w:proofErr w:type="spellEnd"/>
+      <w:r>
+        <w:t xml:space="preserve"> orientiert):</w:t>
       </w:r>
     </w:p>
     <w:p>
@@ -316,10 +352,8 @@
           <w:ilvl w:val="0"/>
           <w:numId w:val="4"/>
         </w:numPr>
-        <w:rPr/>
-      </w:pPr>
-      <w:r>
-        <w:rPr/>
+      </w:pPr>
+      <w:r>
         <w:t>Auswahlmöglichkeit für Chats</w:t>
       </w:r>
     </w:p>
@@ -330,10 +364,8 @@
           <w:ilvl w:val="0"/>
           <w:numId w:val="4"/>
         </w:numPr>
-        <w:rPr/>
-      </w:pPr>
-      <w:r>
-        <w:rPr/>
+      </w:pPr>
+      <w:r>
         <w:t>Schriftfeld</w:t>
       </w:r>
     </w:p>
@@ -344,11 +376,20 @@
           <w:ilvl w:val="0"/>
           <w:numId w:val="4"/>
         </w:numPr>
-        <w:rPr/>
-      </w:pPr>
-      <w:r>
-        <w:rPr/>
-        <w:t>Anzeige für Chatverlauf (Noch mehrere Gedanken dazu evtl Farben oder eingerückt)</w:t>
+      </w:pPr>
+      <w:r>
+        <w:t xml:space="preserve">Anzeige für Chatverlauf (Noch mehrere </w:t>
+      </w:r>
+      <w:r>
+        <w:t xml:space="preserve">Gedanken dazu </w:t>
+      </w:r>
+      <w:proofErr w:type="spellStart"/>
+      <w:r>
+        <w:t>evtl</w:t>
+      </w:r>
+      <w:proofErr w:type="spellEnd"/>
+      <w:r>
+        <w:t xml:space="preserve"> Farben oder eingerückt)</w:t>
       </w:r>
     </w:p>
     <w:p>
@@ -358,10 +399,8 @@
           <w:ilvl w:val="0"/>
           <w:numId w:val="4"/>
         </w:numPr>
-        <w:rPr/>
-      </w:pPr>
-      <w:r>
-        <w:rPr/>
+      </w:pPr>
+      <w:r>
         <w:t>Senden-Button</w:t>
       </w:r>
     </w:p>
@@ -372,20 +411,16 @@
           <w:ilvl w:val="0"/>
           <w:numId w:val="4"/>
         </w:numPr>
-        <w:rPr/>
-      </w:pPr>
-      <w:r>
-        <w:rPr/>
+      </w:pPr>
+      <w:r>
         <w:t>Kontakt hinzufügen Button</w:t>
       </w:r>
     </w:p>
     <w:p>
       <w:pPr>
         <w:pStyle w:val="Textkrper"/>
-        <w:rPr/>
-      </w:pPr>
-      <w:r>
-        <w:rPr/>
+      </w:pPr>
+      <w:r>
         <w:t>Software:</w:t>
       </w:r>
     </w:p>
@@ -396,35 +431,118 @@
           <w:ilvl w:val="0"/>
           <w:numId w:val="5"/>
         </w:numPr>
-        <w:spacing w:before="0" w:after="140"/>
-        <w:rPr/>
-      </w:pPr>
-      <w:r>
-        <w:rPr/>
+      </w:pPr>
+      <w:r>
         <w:t>Server/Client (variabel?)</w:t>
       </w:r>
     </w:p>
     <w:p>
       <w:pPr>
         <w:pStyle w:val="Textkrper"/>
-        <w:spacing w:before="0" w:after="140"/>
-        <w:rPr/>
-      </w:pPr>
-      <w:r>
-        <w:rPr/>
-        <w:t>Theorie über unterschiedliche Bereiche</w:t>
-      </w:r>
-    </w:p>
-    <w:p>
-      <w:pPr>
-        <w:pStyle w:val="Textkrper"/>
-        <w:spacing w:before="0" w:after="140"/>
-        <w:rPr/>
-      </w:pPr>
-      <w:r>
-        <w:rPr/>
-        <w:t>Threads, Protokolle (udp), IP_adressen, Ports</w:t>
-      </w:r>
+      </w:pPr>
+      <w:r>
+        <w:t>Dokumentation</w:t>
+      </w:r>
+    </w:p>
+    <w:p>
+      <w:pPr>
+        <w:pStyle w:val="Textkrper"/>
+        <w:numPr>
+          <w:ilvl w:val="0"/>
+          <w:numId w:val="5"/>
+        </w:numPr>
+      </w:pPr>
+      <w:r>
+        <w:t>Anwender/Technisch</w:t>
+      </w:r>
+    </w:p>
+    <w:p>
+      <w:pPr>
+        <w:pStyle w:val="Textkrper"/>
+        <w:numPr>
+          <w:ilvl w:val="0"/>
+          <w:numId w:val="5"/>
+        </w:numPr>
+      </w:pPr>
+      <w:r>
+        <w:t>Theorie über unterschiedliche Bereiche:</w:t>
+      </w:r>
+    </w:p>
+    <w:p>
+      <w:pPr>
+        <w:pStyle w:val="Textkrper"/>
+        <w:numPr>
+          <w:ilvl w:val="1"/>
+          <w:numId w:val="5"/>
+        </w:numPr>
+      </w:pPr>
+      <w:r>
+        <w:t>Threads</w:t>
+      </w:r>
+    </w:p>
+    <w:p>
+      <w:pPr>
+        <w:pStyle w:val="Textkrper"/>
+        <w:numPr>
+          <w:ilvl w:val="1"/>
+          <w:numId w:val="5"/>
+        </w:numPr>
+      </w:pPr>
+      <w:r>
+        <w:t>Protokolle (UDP)</w:t>
+      </w:r>
+      <w:proofErr w:type="spellStart"/>
+    </w:p>
+    <w:p>
+      <w:pPr>
+        <w:pStyle w:val="Textkrper"/>
+        <w:numPr>
+          <w:ilvl w:val="1"/>
+          <w:numId w:val="5"/>
+        </w:numPr>
+      </w:pPr>
+      <w:r>
+        <w:t>IP_adressen</w:t>
+      </w:r>
+    </w:p>
+    <w:p>
+      <w:pPr>
+        <w:pStyle w:val="Textkrper"/>
+        <w:numPr>
+          <w:ilvl w:val="1"/>
+          <w:numId w:val="5"/>
+        </w:numPr>
+      </w:pPr>
+      <w:bookmarkStart w:id="0" w:name="_GoBack"/>
+      <w:bookmarkEnd w:id="0"/>
+      <w:proofErr w:type="spellEnd"/>
+      <w:r>
+        <w:t>Ports</w:t>
+      </w:r>
+    </w:p>
+    <w:p>
+      <w:pPr>
+        <w:pStyle w:val="Textkrper"/>
+      </w:pPr>
+      <w:r>
+        <w:t>Quelle:</w:t>
+      </w:r>
+    </w:p>
+    <w:p>
+      <w:pPr>
+        <w:pStyle w:val="Textkrper"/>
+      </w:pPr>
+      <w:r>
+        <w:rPr>
+          <w:rFonts w:hint="eastAsia"/>
+        </w:rPr>
+        <w:t>https://www.dreamincode.net/forums/topic/231058-peer-to-peer-chat-advanced/</w:t>
+      </w:r>
+    </w:p>
+    <w:p>
+      <w:pPr>
+        <w:pStyle w:val="Textkrper"/>
+      </w:pPr>
       <w:r>
         <w:br w:type="page"/>
       </w:r>
@@ -432,11 +550,9 @@
     <w:p>
       <w:pPr>
         <w:pStyle w:val="Textkrper"/>
-        <w:spacing w:before="0" w:after="140"/>
-        <w:rPr/>
-      </w:pPr>
-      <w:r>
-        <w:rPr/>
+      </w:pPr>
+      <w:r>
+        <w:lastRenderedPageBreak/>
         <w:t>Arbeitspakete</w:t>
       </w:r>
     </w:p>
@@ -447,12 +563,12 @@
           <w:ilvl w:val="0"/>
           <w:numId w:val="7"/>
         </w:numPr>
-        <w:spacing w:before="0" w:after="140"/>
-        <w:rPr/>
-      </w:pPr>
-      <w:r>
-        <w:rPr/>
-        <w:t>Chat für 2 Personen zum Funktionieren bringen in Konsole</w:t>
+      </w:pPr>
+      <w:r>
+        <w:t>Chat für 2 Personen zum Funktionieren</w:t>
+      </w:r>
+      <w:r>
+        <w:t xml:space="preserve"> bringen in Konsole</w:t>
       </w:r>
     </w:p>
     <w:p>
@@ -462,11 +578,8 @@
           <w:ilvl w:val="0"/>
           <w:numId w:val="7"/>
         </w:numPr>
-        <w:spacing w:before="0" w:after="140"/>
-        <w:rPr/>
-      </w:pPr>
-      <w:r>
-        <w:rPr/>
+      </w:pPr>
+      <w:r>
         <w:t>Grafische Oberfläche gestalten (J.)</w:t>
       </w:r>
     </w:p>
@@ -477,11 +590,8 @@
           <w:ilvl w:val="0"/>
           <w:numId w:val="7"/>
         </w:numPr>
-        <w:spacing w:before="0" w:after="140"/>
-        <w:rPr/>
-      </w:pPr>
-      <w:r>
-        <w:rPr/>
+      </w:pPr>
+      <w:r>
         <w:t>Punkt 1 in GUI (L.)</w:t>
       </w:r>
     </w:p>
@@ -492,11 +602,8 @@
           <w:ilvl w:val="0"/>
           <w:numId w:val="7"/>
         </w:numPr>
-        <w:spacing w:before="0" w:after="140"/>
-        <w:rPr/>
-      </w:pPr>
-      <w:r>
-        <w:rPr/>
+      </w:pPr>
+      <w:r>
         <w:t>Client/Server Entscheidung bei Programmstart</w:t>
       </w:r>
     </w:p>
@@ -507,11 +614,8 @@
           <w:ilvl w:val="0"/>
           <w:numId w:val="7"/>
         </w:numPr>
-        <w:spacing w:before="0" w:after="140"/>
-        <w:rPr/>
-      </w:pPr>
-      <w:r>
-        <w:rPr/>
+      </w:pPr>
+      <w:r>
         <w:t>Erstellung der Nachrichten Klasse</w:t>
       </w:r>
     </w:p>
@@ -522,13 +626,15 @@
           <w:ilvl w:val="0"/>
           <w:numId w:val="7"/>
         </w:numPr>
-        <w:spacing w:before="0" w:after="140"/>
-        <w:rPr/>
-      </w:pPr>
-      <w:r>
-        <w:rPr/>
-        <w:t>Speicherung der Nachrichten beim Schliessen</w:t>
-      </w:r>
+      </w:pPr>
+      <w:r>
+        <w:t xml:space="preserve">Speicherung der Nachrichten beim </w:t>
+      </w:r>
+      <w:proofErr w:type="spellStart"/>
+      <w:r>
+        <w:t>Schliessen</w:t>
+      </w:r>
+      <w:proofErr w:type="spellEnd"/>
     </w:p>
     <w:p>
       <w:pPr>
@@ -537,11 +643,8 @@
           <w:ilvl w:val="0"/>
           <w:numId w:val="7"/>
         </w:numPr>
-        <w:spacing w:before="0" w:after="140"/>
-        <w:rPr/>
-      </w:pPr>
-      <w:r>
-        <w:rPr/>
+      </w:pPr>
+      <w:r>
         <w:t>Laden der Nachrichten beim Programmstart</w:t>
       </w:r>
     </w:p>
@@ -552,12 +655,12 @@
           <w:ilvl w:val="0"/>
           <w:numId w:val="7"/>
         </w:numPr>
-        <w:spacing w:before="0" w:after="140"/>
-        <w:rPr/>
-      </w:pPr>
-      <w:r>
-        <w:rPr/>
-        <w:t>Nachrichten speichern wenn nicht beide Online sind und erneutes Senden</w:t>
+      </w:pPr>
+      <w:r>
+        <w:t>Nachrichten spei</w:t>
+      </w:r>
+      <w:r>
+        <w:t>chern wenn nicht beide Online sind und erneutes Senden</w:t>
       </w:r>
     </w:p>
     <w:p>
@@ -567,11 +670,8 @@
           <w:ilvl w:val="0"/>
           <w:numId w:val="7"/>
         </w:numPr>
-        <w:spacing w:before="0" w:after="140"/>
-        <w:rPr/>
-      </w:pPr>
-      <w:r>
-        <w:rPr/>
+      </w:pPr>
+      <w:r>
         <w:t>2. Chat einfügen parallel</w:t>
       </w:r>
     </w:p>
@@ -582,11 +682,8 @@
           <w:ilvl w:val="0"/>
           <w:numId w:val="7"/>
         </w:numPr>
-        <w:spacing w:before="0" w:after="140"/>
-        <w:rPr/>
-      </w:pPr>
-      <w:r>
-        <w:rPr/>
+      </w:pPr>
+      <w:r>
         <w:t>Kontaktbuch einfügen</w:t>
       </w:r>
     </w:p>
@@ -597,123 +694,264 @@
           <w:ilvl w:val="0"/>
           <w:numId w:val="7"/>
         </w:numPr>
-        <w:spacing w:before="0" w:after="140"/>
-        <w:rPr/>
-      </w:pPr>
-      <w:r>
-        <w:rPr/>
+      </w:pPr>
+      <w:r>
         <w:t>Grafische Oberfläche programmieren</w:t>
       </w:r>
     </w:p>
     <w:sectPr>
-      <w:type w:val="nextPage"/>
       <w:pgSz w:w="11906" w:h="16838"/>
-      <w:pgMar w:left="1134" w:right="1134" w:header="0" w:top="1134" w:footer="0" w:bottom="1134" w:gutter="0"/>
-      <w:pgNumType w:fmt="decimal"/>
-      <w:formProt w:val="false"/>
-      <w:textDirection w:val="lrTb"/>
-      <w:docGrid w:type="default" w:linePitch="100" w:charSpace="0"/>
+      <w:pgMar w:top="1134" w:right="1134" w:bottom="1134" w:left="1134" w:header="0" w:footer="0" w:gutter="0"/>
+      <w:cols w:space="720"/>
+      <w:formProt w:val="0"/>
+      <w:docGrid w:linePitch="100"/>
     </w:sectPr>
   </w:body>
 </w:document>
 </file>
 
 <file path=word/numbering.xml><?xml version="1.0" encoding="utf-8"?>
-<w:numbering xmlns:w="http://schemas.openxmlformats.org/wordprocessingml/2006/main" xmlns:o="urn:schemas-microsoft-com:office:office" xmlns:r="http://schemas.openxmlformats.org/officeDocument/2006/relationships" xmlns:v="urn:schemas-microsoft-com:vml">
-  <w:abstractNum w:abstractNumId="1">
+<w:numbering xmlns:wpc="http://schemas.microsoft.com/office/word/2010/wordprocessingCanvas" xmlns:mc="http://schemas.openxmlformats.org/markup-compatibility/2006" xmlns:o="urn:schemas-microsoft-com:office:office" xmlns:r="http://schemas.openxmlformats.org/officeDocument/2006/relationships" xmlns:m="http://schemas.openxmlformats.org/officeDocument/2006/math" xmlns:v="urn:schemas-microsoft-com:vml" xmlns:wp14="http://schemas.microsoft.com/office/word/2010/wordprocessingDrawing" xmlns:wp="http://schemas.openxmlformats.org/drawingml/2006/wordprocessingDrawing" xmlns:w10="urn:schemas-microsoft-com:office:word" xmlns:w="http://schemas.openxmlformats.org/wordprocessingml/2006/main" xmlns:w14="http://schemas.microsoft.com/office/word/2010/wordml" xmlns:w15="http://schemas.microsoft.com/office/word/2012/wordml" xmlns:wpg="http://schemas.microsoft.com/office/word/2010/wordprocessingGroup" xmlns:wpi="http://schemas.microsoft.com/office/word/2010/wordprocessingInk" xmlns:wne="http://schemas.microsoft.com/office/word/2006/wordml" xmlns:wps="http://schemas.microsoft.com/office/word/2010/wordprocessingShape" mc:Ignorable="w14 w15 wp14">
+  <w:abstractNum w:abstractNumId="0" w15:restartNumberingAfterBreak="0">
+    <w:nsid w:val="137230E4"/>
+    <w:multiLevelType w:val="multilevel"/>
+    <w:tmpl w:val="8D14A6BA"/>
     <w:lvl w:ilvl="0">
       <w:start w:val="1"/>
-      <w:pStyle w:val="Berschrift1"/>
+      <w:numFmt w:val="none"/>
+      <w:pStyle w:val="berschrift1"/>
+      <w:suff w:val="nothing"/>
+      <w:lvlText w:val=""/>
+      <w:lvlJc w:val="left"/>
+      <w:pPr>
+        <w:ind w:left="0" w:firstLine="0"/>
+      </w:pPr>
+    </w:lvl>
+    <w:lvl w:ilvl="1">
+      <w:start w:val="1"/>
       <w:numFmt w:val="none"/>
       <w:suff w:val="nothing"/>
       <w:lvlText w:val=""/>
       <w:lvlJc w:val="left"/>
       <w:pPr>
-        <w:ind w:left="0" w:hanging="0"/>
-      </w:pPr>
-    </w:lvl>
-    <w:lvl w:ilvl="1">
+        <w:ind w:left="0" w:firstLine="0"/>
+      </w:pPr>
+    </w:lvl>
+    <w:lvl w:ilvl="2">
       <w:start w:val="1"/>
       <w:numFmt w:val="none"/>
       <w:suff w:val="nothing"/>
       <w:lvlText w:val=""/>
       <w:lvlJc w:val="left"/>
       <w:pPr>
-        <w:ind w:left="0" w:hanging="0"/>
-      </w:pPr>
-    </w:lvl>
-    <w:lvl w:ilvl="2">
+        <w:ind w:left="0" w:firstLine="0"/>
+      </w:pPr>
+    </w:lvl>
+    <w:lvl w:ilvl="3">
       <w:start w:val="1"/>
       <w:numFmt w:val="none"/>
       <w:suff w:val="nothing"/>
       <w:lvlText w:val=""/>
       <w:lvlJc w:val="left"/>
       <w:pPr>
-        <w:ind w:left="0" w:hanging="0"/>
-      </w:pPr>
-    </w:lvl>
-    <w:lvl w:ilvl="3">
+        <w:ind w:left="0" w:firstLine="0"/>
+      </w:pPr>
+    </w:lvl>
+    <w:lvl w:ilvl="4">
       <w:start w:val="1"/>
       <w:numFmt w:val="none"/>
       <w:suff w:val="nothing"/>
       <w:lvlText w:val=""/>
       <w:lvlJc w:val="left"/>
       <w:pPr>
-        <w:ind w:left="0" w:hanging="0"/>
-      </w:pPr>
-    </w:lvl>
-    <w:lvl w:ilvl="4">
+        <w:ind w:left="0" w:firstLine="0"/>
+      </w:pPr>
+    </w:lvl>
+    <w:lvl w:ilvl="5">
       <w:start w:val="1"/>
       <w:numFmt w:val="none"/>
       <w:suff w:val="nothing"/>
       <w:lvlText w:val=""/>
       <w:lvlJc w:val="left"/>
       <w:pPr>
-        <w:ind w:left="0" w:hanging="0"/>
-      </w:pPr>
-    </w:lvl>
-    <w:lvl w:ilvl="5">
+        <w:ind w:left="0" w:firstLine="0"/>
+      </w:pPr>
+    </w:lvl>
+    <w:lvl w:ilvl="6">
       <w:start w:val="1"/>
       <w:numFmt w:val="none"/>
       <w:suff w:val="nothing"/>
       <w:lvlText w:val=""/>
       <w:lvlJc w:val="left"/>
       <w:pPr>
-        <w:ind w:left="0" w:hanging="0"/>
-      </w:pPr>
-    </w:lvl>
-    <w:lvl w:ilvl="6">
+        <w:ind w:left="0" w:firstLine="0"/>
+      </w:pPr>
+    </w:lvl>
+    <w:lvl w:ilvl="7">
       <w:start w:val="1"/>
       <w:numFmt w:val="none"/>
       <w:suff w:val="nothing"/>
       <w:lvlText w:val=""/>
       <w:lvlJc w:val="left"/>
       <w:pPr>
-        <w:ind w:left="0" w:hanging="0"/>
-      </w:pPr>
-    </w:lvl>
-    <w:lvl w:ilvl="7">
+        <w:ind w:left="0" w:firstLine="0"/>
+      </w:pPr>
+    </w:lvl>
+    <w:lvl w:ilvl="8">
       <w:start w:val="1"/>
       <w:numFmt w:val="none"/>
       <w:suff w:val="nothing"/>
       <w:lvlText w:val=""/>
       <w:lvlJc w:val="left"/>
       <w:pPr>
-        <w:ind w:left="0" w:hanging="0"/>
-      </w:pPr>
+        <w:ind w:left="0" w:firstLine="0"/>
+      </w:pPr>
+    </w:lvl>
+  </w:abstractNum>
+  <w:abstractNum w:abstractNumId="1" w15:restartNumberingAfterBreak="0">
+    <w:nsid w:val="1FEF3CB1"/>
+    <w:multiLevelType w:val="multilevel"/>
+    <w:tmpl w:val="125A6DF0"/>
+    <w:lvl w:ilvl="0">
+      <w:start w:val="1"/>
+      <w:numFmt w:val="bullet"/>
+      <w:lvlText w:val=""/>
+      <w:lvlJc w:val="left"/>
+      <w:pPr>
+        <w:tabs>
+          <w:tab w:val="num" w:pos="720"/>
+        </w:tabs>
+        <w:ind w:left="720" w:hanging="360"/>
+      </w:pPr>
+      <w:rPr>
+        <w:rFonts w:ascii="Symbol" w:hAnsi="Symbol" w:cs="OpenSymbol" w:hint="default"/>
+      </w:rPr>
+    </w:lvl>
+    <w:lvl w:ilvl="1">
+      <w:start w:val="1"/>
+      <w:numFmt w:val="bullet"/>
+      <w:lvlText w:val="◦"/>
+      <w:lvlJc w:val="left"/>
+      <w:pPr>
+        <w:tabs>
+          <w:tab w:val="num" w:pos="1080"/>
+        </w:tabs>
+        <w:ind w:left="1080" w:hanging="360"/>
+      </w:pPr>
+      <w:rPr>
+        <w:rFonts w:ascii="OpenSymbol" w:hAnsi="OpenSymbol" w:cs="OpenSymbol" w:hint="default"/>
+      </w:rPr>
+    </w:lvl>
+    <w:lvl w:ilvl="2">
+      <w:start w:val="1"/>
+      <w:numFmt w:val="bullet"/>
+      <w:lvlText w:val="▪"/>
+      <w:lvlJc w:val="left"/>
+      <w:pPr>
+        <w:tabs>
+          <w:tab w:val="num" w:pos="1440"/>
+        </w:tabs>
+        <w:ind w:left="1440" w:hanging="360"/>
+      </w:pPr>
+      <w:rPr>
+        <w:rFonts w:ascii="OpenSymbol" w:hAnsi="OpenSymbol" w:cs="OpenSymbol" w:hint="default"/>
+      </w:rPr>
+    </w:lvl>
+    <w:lvl w:ilvl="3">
+      <w:start w:val="1"/>
+      <w:numFmt w:val="bullet"/>
+      <w:lvlText w:val=""/>
+      <w:lvlJc w:val="left"/>
+      <w:pPr>
+        <w:tabs>
+          <w:tab w:val="num" w:pos="1800"/>
+        </w:tabs>
+        <w:ind w:left="1800" w:hanging="360"/>
+      </w:pPr>
+      <w:rPr>
+        <w:rFonts w:ascii="Symbol" w:hAnsi="Symbol" w:cs="OpenSymbol" w:hint="default"/>
+      </w:rPr>
+    </w:lvl>
+    <w:lvl w:ilvl="4">
+      <w:start w:val="1"/>
+      <w:numFmt w:val="bullet"/>
+      <w:lvlText w:val="◦"/>
+      <w:lvlJc w:val="left"/>
+      <w:pPr>
+        <w:tabs>
+          <w:tab w:val="num" w:pos="2160"/>
+        </w:tabs>
+        <w:ind w:left="2160" w:hanging="360"/>
+      </w:pPr>
+      <w:rPr>
+        <w:rFonts w:ascii="OpenSymbol" w:hAnsi="OpenSymbol" w:cs="OpenSymbol" w:hint="default"/>
+      </w:rPr>
+    </w:lvl>
+    <w:lvl w:ilvl="5">
+      <w:start w:val="1"/>
+      <w:numFmt w:val="bullet"/>
+      <w:lvlText w:val="▪"/>
+      <w:lvlJc w:val="left"/>
+      <w:pPr>
+        <w:tabs>
+          <w:tab w:val="num" w:pos="2520"/>
+        </w:tabs>
+        <w:ind w:left="2520" w:hanging="360"/>
+      </w:pPr>
+      <w:rPr>
+        <w:rFonts w:ascii="OpenSymbol" w:hAnsi="OpenSymbol" w:cs="OpenSymbol" w:hint="default"/>
+      </w:rPr>
+    </w:lvl>
+    <w:lvl w:ilvl="6">
+      <w:start w:val="1"/>
+      <w:numFmt w:val="bullet"/>
+      <w:lvlText w:val=""/>
+      <w:lvlJc w:val="left"/>
+      <w:pPr>
+        <w:tabs>
+          <w:tab w:val="num" w:pos="2880"/>
+        </w:tabs>
+        <w:ind w:left="2880" w:hanging="360"/>
+      </w:pPr>
+      <w:rPr>
+        <w:rFonts w:ascii="Symbol" w:hAnsi="Symbol" w:cs="OpenSymbol" w:hint="default"/>
+      </w:rPr>
+    </w:lvl>
+    <w:lvl w:ilvl="7">
+      <w:start w:val="1"/>
+      <w:numFmt w:val="bullet"/>
+      <w:lvlText w:val="◦"/>
+      <w:lvlJc w:val="left"/>
+      <w:pPr>
+        <w:tabs>
+          <w:tab w:val="num" w:pos="3240"/>
+        </w:tabs>
+        <w:ind w:left="3240" w:hanging="360"/>
+      </w:pPr>
+      <w:rPr>
+        <w:rFonts w:ascii="OpenSymbol" w:hAnsi="OpenSymbol" w:cs="OpenSymbol" w:hint="default"/>
+      </w:rPr>
     </w:lvl>
     <w:lvl w:ilvl="8">
       <w:start w:val="1"/>
-      <w:numFmt w:val="none"/>
-      <w:suff w:val="nothing"/>
-      <w:lvlText w:val=""/>
-      <w:lvlJc w:val="left"/>
-      <w:pPr>
-        <w:ind w:left="0" w:hanging="0"/>
-      </w:pPr>
+      <w:numFmt w:val="bullet"/>
+      <w:lvlText w:val="▪"/>
+      <w:lvlJc w:val="left"/>
+      <w:pPr>
+        <w:tabs>
+          <w:tab w:val="num" w:pos="3600"/>
+        </w:tabs>
+        <w:ind w:left="3600" w:hanging="360"/>
+      </w:pPr>
+      <w:rPr>
+        <w:rFonts w:ascii="OpenSymbol" w:hAnsi="OpenSymbol" w:cs="OpenSymbol" w:hint="default"/>
+      </w:rPr>
     </w:lvl>
   </w:abstractNum>
-  <w:abstractNum w:abstractNumId="2">
+  <w:abstractNum w:abstractNumId="2" w15:restartNumberingAfterBreak="0">
+    <w:nsid w:val="526D5F2F"/>
+    <w:multiLevelType w:val="multilevel"/>
+    <w:tmpl w:val="D66452B4"/>
     <w:lvl w:ilvl="0">
       <w:start w:val="1"/>
       <w:numFmt w:val="bullet"/>
@@ -726,8 +964,7 @@
         <w:ind w:left="720" w:hanging="360"/>
       </w:pPr>
       <w:rPr>
-        <w:rFonts w:ascii="Symbol" w:hAnsi="Symbol" w:cs="Symbol" w:hint="default"/>
-        <w:rFonts w:cs="OpenSymbol"/>
+        <w:rFonts w:ascii="Symbol" w:hAnsi="Symbol" w:cs="OpenSymbol" w:hint="default"/>
       </w:rPr>
     </w:lvl>
     <w:lvl w:ilvl="1">
@@ -743,7 +980,6 @@
       </w:pPr>
       <w:rPr>
         <w:rFonts w:ascii="OpenSymbol" w:hAnsi="OpenSymbol" w:cs="OpenSymbol" w:hint="default"/>
-        <w:rFonts w:cs="OpenSymbol"/>
       </w:rPr>
     </w:lvl>
     <w:lvl w:ilvl="2">
@@ -759,7 +995,6 @@
       </w:pPr>
       <w:rPr>
         <w:rFonts w:ascii="OpenSymbol" w:hAnsi="OpenSymbol" w:cs="OpenSymbol" w:hint="default"/>
-        <w:rFonts w:cs="OpenSymbol"/>
       </w:rPr>
     </w:lvl>
     <w:lvl w:ilvl="3">
@@ -774,8 +1009,7 @@
         <w:ind w:left="1800" w:hanging="360"/>
       </w:pPr>
       <w:rPr>
-        <w:rFonts w:ascii="Symbol" w:hAnsi="Symbol" w:cs="Symbol" w:hint="default"/>
-        <w:rFonts w:cs="OpenSymbol"/>
+        <w:rFonts w:ascii="Symbol" w:hAnsi="Symbol" w:cs="OpenSymbol" w:hint="default"/>
       </w:rPr>
     </w:lvl>
     <w:lvl w:ilvl="4">
@@ -791,7 +1025,6 @@
       </w:pPr>
       <w:rPr>
         <w:rFonts w:ascii="OpenSymbol" w:hAnsi="OpenSymbol" w:cs="OpenSymbol" w:hint="default"/>
-        <w:rFonts w:cs="OpenSymbol"/>
       </w:rPr>
     </w:lvl>
     <w:lvl w:ilvl="5">
@@ -807,7 +1040,6 @@
       </w:pPr>
       <w:rPr>
         <w:rFonts w:ascii="OpenSymbol" w:hAnsi="OpenSymbol" w:cs="OpenSymbol" w:hint="default"/>
-        <w:rFonts w:cs="OpenSymbol"/>
       </w:rPr>
     </w:lvl>
     <w:lvl w:ilvl="6">
@@ -822,8 +1054,7 @@
         <w:ind w:left="2880" w:hanging="360"/>
       </w:pPr>
       <w:rPr>
-        <w:rFonts w:ascii="Symbol" w:hAnsi="Symbol" w:cs="Symbol" w:hint="default"/>
-        <w:rFonts w:cs="OpenSymbol"/>
+        <w:rFonts w:ascii="Symbol" w:hAnsi="Symbol" w:cs="OpenSymbol" w:hint="default"/>
       </w:rPr>
     </w:lvl>
     <w:lvl w:ilvl="7">
@@ -839,7 +1070,6 @@
       </w:pPr>
       <w:rPr>
         <w:rFonts w:ascii="OpenSymbol" w:hAnsi="OpenSymbol" w:cs="OpenSymbol" w:hint="default"/>
-        <w:rFonts w:cs="OpenSymbol"/>
       </w:rPr>
     </w:lvl>
     <w:lvl w:ilvl="8">
@@ -855,11 +1085,13 @@
       </w:pPr>
       <w:rPr>
         <w:rFonts w:ascii="OpenSymbol" w:hAnsi="OpenSymbol" w:cs="OpenSymbol" w:hint="default"/>
-        <w:rFonts w:cs="OpenSymbol"/>
       </w:rPr>
     </w:lvl>
   </w:abstractNum>
-  <w:abstractNum w:abstractNumId="3">
+  <w:abstractNum w:abstractNumId="3" w15:restartNumberingAfterBreak="0">
+    <w:nsid w:val="54C0166B"/>
+    <w:multiLevelType w:val="multilevel"/>
+    <w:tmpl w:val="88549C8A"/>
     <w:lvl w:ilvl="0">
       <w:start w:val="1"/>
       <w:numFmt w:val="bullet"/>
@@ -872,8 +1104,7 @@
         <w:ind w:left="720" w:hanging="360"/>
       </w:pPr>
       <w:rPr>
-        <w:rFonts w:ascii="Symbol" w:hAnsi="Symbol" w:cs="Symbol" w:hint="default"/>
-        <w:rFonts w:cs="OpenSymbol"/>
+        <w:rFonts w:ascii="Symbol" w:hAnsi="Symbol" w:cs="OpenSymbol" w:hint="default"/>
       </w:rPr>
     </w:lvl>
     <w:lvl w:ilvl="1">
@@ -889,7 +1120,6 @@
       </w:pPr>
       <w:rPr>
         <w:rFonts w:ascii="OpenSymbol" w:hAnsi="OpenSymbol" w:cs="OpenSymbol" w:hint="default"/>
-        <w:rFonts w:cs="OpenSymbol"/>
       </w:rPr>
     </w:lvl>
     <w:lvl w:ilvl="2">
@@ -905,7 +1135,6 @@
       </w:pPr>
       <w:rPr>
         <w:rFonts w:ascii="OpenSymbol" w:hAnsi="OpenSymbol" w:cs="OpenSymbol" w:hint="default"/>
-        <w:rFonts w:cs="OpenSymbol"/>
       </w:rPr>
     </w:lvl>
     <w:lvl w:ilvl="3">
@@ -920,8 +1149,7 @@
         <w:ind w:left="1800" w:hanging="360"/>
       </w:pPr>
       <w:rPr>
-        <w:rFonts w:ascii="Symbol" w:hAnsi="Symbol" w:cs="Symbol" w:hint="default"/>
-        <w:rFonts w:cs="OpenSymbol"/>
+        <w:rFonts w:ascii="Symbol" w:hAnsi="Symbol" w:cs="OpenSymbol" w:hint="default"/>
       </w:rPr>
     </w:lvl>
     <w:lvl w:ilvl="4">
@@ -937,7 +1165,6 @@
       </w:pPr>
       <w:rPr>
         <w:rFonts w:ascii="OpenSymbol" w:hAnsi="OpenSymbol" w:cs="OpenSymbol" w:hint="default"/>
-        <w:rFonts w:cs="OpenSymbol"/>
       </w:rPr>
     </w:lvl>
     <w:lvl w:ilvl="5">
@@ -953,7 +1180,6 @@
       </w:pPr>
       <w:rPr>
         <w:rFonts w:ascii="OpenSymbol" w:hAnsi="OpenSymbol" w:cs="OpenSymbol" w:hint="default"/>
-        <w:rFonts w:cs="OpenSymbol"/>
       </w:rPr>
     </w:lvl>
     <w:lvl w:ilvl="6">
@@ -968,8 +1194,7 @@
         <w:ind w:left="2880" w:hanging="360"/>
       </w:pPr>
       <w:rPr>
-        <w:rFonts w:ascii="Symbol" w:hAnsi="Symbol" w:cs="Symbol" w:hint="default"/>
-        <w:rFonts w:cs="OpenSymbol"/>
+        <w:rFonts w:ascii="Symbol" w:hAnsi="Symbol" w:cs="OpenSymbol" w:hint="default"/>
       </w:rPr>
     </w:lvl>
     <w:lvl w:ilvl="7">
@@ -985,7 +1210,6 @@
       </w:pPr>
       <w:rPr>
         <w:rFonts w:ascii="OpenSymbol" w:hAnsi="OpenSymbol" w:cs="OpenSymbol" w:hint="default"/>
-        <w:rFonts w:cs="OpenSymbol"/>
       </w:rPr>
     </w:lvl>
     <w:lvl w:ilvl="8">
@@ -1001,11 +1225,13 @@
       </w:pPr>
       <w:rPr>
         <w:rFonts w:ascii="OpenSymbol" w:hAnsi="OpenSymbol" w:cs="OpenSymbol" w:hint="default"/>
-        <w:rFonts w:cs="OpenSymbol"/>
       </w:rPr>
     </w:lvl>
   </w:abstractNum>
-  <w:abstractNum w:abstractNumId="4">
+  <w:abstractNum w:abstractNumId="4" w15:restartNumberingAfterBreak="0">
+    <w:nsid w:val="6A697A44"/>
+    <w:multiLevelType w:val="multilevel"/>
+    <w:tmpl w:val="C46CF022"/>
     <w:lvl w:ilvl="0">
       <w:start w:val="1"/>
       <w:numFmt w:val="bullet"/>
@@ -1018,8 +1244,7 @@
         <w:ind w:left="720" w:hanging="360"/>
       </w:pPr>
       <w:rPr>
-        <w:rFonts w:ascii="Symbol" w:hAnsi="Symbol" w:cs="Symbol" w:hint="default"/>
-        <w:rFonts w:cs="OpenSymbol"/>
+        <w:rFonts w:ascii="Symbol" w:hAnsi="Symbol" w:cs="OpenSymbol" w:hint="default"/>
       </w:rPr>
     </w:lvl>
     <w:lvl w:ilvl="1">
@@ -1035,7 +1260,6 @@
       </w:pPr>
       <w:rPr>
         <w:rFonts w:ascii="OpenSymbol" w:hAnsi="OpenSymbol" w:cs="OpenSymbol" w:hint="default"/>
-        <w:rFonts w:cs="OpenSymbol"/>
       </w:rPr>
     </w:lvl>
     <w:lvl w:ilvl="2">
@@ -1051,7 +1275,6 @@
       </w:pPr>
       <w:rPr>
         <w:rFonts w:ascii="OpenSymbol" w:hAnsi="OpenSymbol" w:cs="OpenSymbol" w:hint="default"/>
-        <w:rFonts w:cs="OpenSymbol"/>
       </w:rPr>
     </w:lvl>
     <w:lvl w:ilvl="3">
@@ -1066,8 +1289,7 @@
         <w:ind w:left="1800" w:hanging="360"/>
       </w:pPr>
       <w:rPr>
-        <w:rFonts w:ascii="Symbol" w:hAnsi="Symbol" w:cs="Symbol" w:hint="default"/>
-        <w:rFonts w:cs="OpenSymbol"/>
+        <w:rFonts w:ascii="Symbol" w:hAnsi="Symbol" w:cs="OpenSymbol" w:hint="default"/>
       </w:rPr>
     </w:lvl>
     <w:lvl w:ilvl="4">
@@ -1083,7 +1305,6 @@
       </w:pPr>
       <w:rPr>
         <w:rFonts w:ascii="OpenSymbol" w:hAnsi="OpenSymbol" w:cs="OpenSymbol" w:hint="default"/>
-        <w:rFonts w:cs="OpenSymbol"/>
       </w:rPr>
     </w:lvl>
     <w:lvl w:ilvl="5">
@@ -1099,7 +1320,6 @@
       </w:pPr>
       <w:rPr>
         <w:rFonts w:ascii="OpenSymbol" w:hAnsi="OpenSymbol" w:cs="OpenSymbol" w:hint="default"/>
-        <w:rFonts w:cs="OpenSymbol"/>
       </w:rPr>
     </w:lvl>
     <w:lvl w:ilvl="6">
@@ -1114,8 +1334,7 @@
         <w:ind w:left="2880" w:hanging="360"/>
       </w:pPr>
       <w:rPr>
-        <w:rFonts w:ascii="Symbol" w:hAnsi="Symbol" w:cs="Symbol" w:hint="default"/>
-        <w:rFonts w:cs="OpenSymbol"/>
+        <w:rFonts w:ascii="Symbol" w:hAnsi="Symbol" w:cs="OpenSymbol" w:hint="default"/>
       </w:rPr>
     </w:lvl>
     <w:lvl w:ilvl="7">
@@ -1131,7 +1350,6 @@
       </w:pPr>
       <w:rPr>
         <w:rFonts w:ascii="OpenSymbol" w:hAnsi="OpenSymbol" w:cs="OpenSymbol" w:hint="default"/>
-        <w:rFonts w:cs="OpenSymbol"/>
       </w:rPr>
     </w:lvl>
     <w:lvl w:ilvl="8">
@@ -1147,11 +1365,13 @@
       </w:pPr>
       <w:rPr>
         <w:rFonts w:ascii="OpenSymbol" w:hAnsi="OpenSymbol" w:cs="OpenSymbol" w:hint="default"/>
-        <w:rFonts w:cs="OpenSymbol"/>
       </w:rPr>
     </w:lvl>
   </w:abstractNum>
-  <w:abstractNum w:abstractNumId="5">
+  <w:abstractNum w:abstractNumId="5" w15:restartNumberingAfterBreak="0">
+    <w:nsid w:val="760B4A46"/>
+    <w:multiLevelType w:val="multilevel"/>
+    <w:tmpl w:val="58E4AF54"/>
     <w:lvl w:ilvl="0">
       <w:start w:val="1"/>
       <w:numFmt w:val="bullet"/>
@@ -1164,8 +1384,7 @@
         <w:ind w:left="720" w:hanging="360"/>
       </w:pPr>
       <w:rPr>
-        <w:rFonts w:ascii="Symbol" w:hAnsi="Symbol" w:cs="Symbol" w:hint="default"/>
-        <w:rFonts w:cs="OpenSymbol"/>
+        <w:rFonts w:ascii="Symbol" w:hAnsi="Symbol" w:cs="OpenSymbol" w:hint="default"/>
       </w:rPr>
     </w:lvl>
     <w:lvl w:ilvl="1">
@@ -1181,7 +1400,6 @@
       </w:pPr>
       <w:rPr>
         <w:rFonts w:ascii="OpenSymbol" w:hAnsi="OpenSymbol" w:cs="OpenSymbol" w:hint="default"/>
-        <w:rFonts w:cs="OpenSymbol"/>
       </w:rPr>
     </w:lvl>
     <w:lvl w:ilvl="2">
@@ -1197,7 +1415,6 @@
       </w:pPr>
       <w:rPr>
         <w:rFonts w:ascii="OpenSymbol" w:hAnsi="OpenSymbol" w:cs="OpenSymbol" w:hint="default"/>
-        <w:rFonts w:cs="OpenSymbol"/>
       </w:rPr>
     </w:lvl>
     <w:lvl w:ilvl="3">
@@ -1212,8 +1429,7 @@
         <w:ind w:left="1800" w:hanging="360"/>
       </w:pPr>
       <w:rPr>
-        <w:rFonts w:ascii="Symbol" w:hAnsi="Symbol" w:cs="Symbol" w:hint="default"/>
-        <w:rFonts w:cs="OpenSymbol"/>
+        <w:rFonts w:ascii="Symbol" w:hAnsi="Symbol" w:cs="OpenSymbol" w:hint="default"/>
       </w:rPr>
     </w:lvl>
     <w:lvl w:ilvl="4">
@@ -1229,7 +1445,6 @@
       </w:pPr>
       <w:rPr>
         <w:rFonts w:ascii="OpenSymbol" w:hAnsi="OpenSymbol" w:cs="OpenSymbol" w:hint="default"/>
-        <w:rFonts w:cs="OpenSymbol"/>
       </w:rPr>
     </w:lvl>
     <w:lvl w:ilvl="5">
@@ -1245,7 +1460,6 @@
       </w:pPr>
       <w:rPr>
         <w:rFonts w:ascii="OpenSymbol" w:hAnsi="OpenSymbol" w:cs="OpenSymbol" w:hint="default"/>
-        <w:rFonts w:cs="OpenSymbol"/>
       </w:rPr>
     </w:lvl>
     <w:lvl w:ilvl="6">
@@ -1260,8 +1474,7 @@
         <w:ind w:left="2880" w:hanging="360"/>
       </w:pPr>
       <w:rPr>
-        <w:rFonts w:ascii="Symbol" w:hAnsi="Symbol" w:cs="Symbol" w:hint="default"/>
-        <w:rFonts w:cs="OpenSymbol"/>
+        <w:rFonts w:ascii="Symbol" w:hAnsi="Symbol" w:cs="OpenSymbol" w:hint="default"/>
       </w:rPr>
     </w:lvl>
     <w:lvl w:ilvl="7">
@@ -1277,7 +1490,6 @@
       </w:pPr>
       <w:rPr>
         <w:rFonts w:ascii="OpenSymbol" w:hAnsi="OpenSymbol" w:cs="OpenSymbol" w:hint="default"/>
-        <w:rFonts w:cs="OpenSymbol"/>
       </w:rPr>
     </w:lvl>
     <w:lvl w:ilvl="8">
@@ -1293,11 +1505,13 @@
       </w:pPr>
       <w:rPr>
         <w:rFonts w:ascii="OpenSymbol" w:hAnsi="OpenSymbol" w:cs="OpenSymbol" w:hint="default"/>
-        <w:rFonts w:cs="OpenSymbol"/>
       </w:rPr>
     </w:lvl>
   </w:abstractNum>
-  <w:abstractNum w:abstractNumId="6">
+  <w:abstractNum w:abstractNumId="6" w15:restartNumberingAfterBreak="0">
+    <w:nsid w:val="7C505FD1"/>
+    <w:multiLevelType w:val="multilevel"/>
+    <w:tmpl w:val="27E03632"/>
     <w:lvl w:ilvl="0">
       <w:start w:val="1"/>
       <w:numFmt w:val="bullet"/>
@@ -1310,8 +1524,7 @@
         <w:ind w:left="720" w:hanging="360"/>
       </w:pPr>
       <w:rPr>
-        <w:rFonts w:ascii="Symbol" w:hAnsi="Symbol" w:cs="Symbol" w:hint="default"/>
-        <w:rFonts w:cs="OpenSymbol"/>
+        <w:rFonts w:ascii="Symbol" w:hAnsi="Symbol" w:cs="OpenSymbol" w:hint="default"/>
       </w:rPr>
     </w:lvl>
     <w:lvl w:ilvl="1">
@@ -1327,7 +1540,6 @@
       </w:pPr>
       <w:rPr>
         <w:rFonts w:ascii="OpenSymbol" w:hAnsi="OpenSymbol" w:cs="OpenSymbol" w:hint="default"/>
-        <w:rFonts w:cs="OpenSymbol"/>
       </w:rPr>
     </w:lvl>
     <w:lvl w:ilvl="2">
@@ -1343,7 +1555,6 @@
       </w:pPr>
       <w:rPr>
         <w:rFonts w:ascii="OpenSymbol" w:hAnsi="OpenSymbol" w:cs="OpenSymbol" w:hint="default"/>
-        <w:rFonts w:cs="OpenSymbol"/>
       </w:rPr>
     </w:lvl>
     <w:lvl w:ilvl="3">
@@ -1358,8 +1569,7 @@
         <w:ind w:left="1800" w:hanging="360"/>
       </w:pPr>
       <w:rPr>
-        <w:rFonts w:ascii="Symbol" w:hAnsi="Symbol" w:cs="Symbol" w:hint="default"/>
-        <w:rFonts w:cs="OpenSymbol"/>
+        <w:rFonts w:ascii="Symbol" w:hAnsi="Symbol" w:cs="OpenSymbol" w:hint="default"/>
       </w:rPr>
     </w:lvl>
     <w:lvl w:ilvl="4">
@@ -1375,7 +1585,6 @@
       </w:pPr>
       <w:rPr>
         <w:rFonts w:ascii="OpenSymbol" w:hAnsi="OpenSymbol" w:cs="OpenSymbol" w:hint="default"/>
-        <w:rFonts w:cs="OpenSymbol"/>
       </w:rPr>
     </w:lvl>
     <w:lvl w:ilvl="5">
@@ -1391,7 +1600,6 @@
       </w:pPr>
       <w:rPr>
         <w:rFonts w:ascii="OpenSymbol" w:hAnsi="OpenSymbol" w:cs="OpenSymbol" w:hint="default"/>
-        <w:rFonts w:cs="OpenSymbol"/>
       </w:rPr>
     </w:lvl>
     <w:lvl w:ilvl="6">
@@ -1406,8 +1614,7 @@
         <w:ind w:left="2880" w:hanging="360"/>
       </w:pPr>
       <w:rPr>
-        <w:rFonts w:ascii="Symbol" w:hAnsi="Symbol" w:cs="Symbol" w:hint="default"/>
-        <w:rFonts w:cs="OpenSymbol"/>
+        <w:rFonts w:ascii="Symbol" w:hAnsi="Symbol" w:cs="OpenSymbol" w:hint="default"/>
       </w:rPr>
     </w:lvl>
     <w:lvl w:ilvl="7">
@@ -1423,7 +1630,6 @@
       </w:pPr>
       <w:rPr>
         <w:rFonts w:ascii="OpenSymbol" w:hAnsi="OpenSymbol" w:cs="OpenSymbol" w:hint="default"/>
-        <w:rFonts w:cs="OpenSymbol"/>
       </w:rPr>
     </w:lvl>
     <w:lvl w:ilvl="8">
@@ -1439,224 +1645,435 @@
       </w:pPr>
       <w:rPr>
         <w:rFonts w:ascii="OpenSymbol" w:hAnsi="OpenSymbol" w:cs="OpenSymbol" w:hint="default"/>
-        <w:rFonts w:cs="OpenSymbol"/>
-      </w:rPr>
-    </w:lvl>
-  </w:abstractNum>
-  <w:abstractNum w:abstractNumId="7">
-    <w:lvl w:ilvl="0">
-      <w:start w:val="1"/>
-      <w:numFmt w:val="bullet"/>
-      <w:lvlText w:val=""/>
-      <w:lvlJc w:val="left"/>
-      <w:pPr>
-        <w:tabs>
-          <w:tab w:val="num" w:pos="720"/>
-        </w:tabs>
-        <w:ind w:left="720" w:hanging="360"/>
-      </w:pPr>
-      <w:rPr>
-        <w:rFonts w:ascii="Symbol" w:hAnsi="Symbol" w:cs="Symbol" w:hint="default"/>
-        <w:rFonts w:cs="OpenSymbol"/>
-      </w:rPr>
-    </w:lvl>
-    <w:lvl w:ilvl="1">
-      <w:start w:val="1"/>
-      <w:numFmt w:val="bullet"/>
-      <w:lvlText w:val="◦"/>
-      <w:lvlJc w:val="left"/>
-      <w:pPr>
-        <w:tabs>
-          <w:tab w:val="num" w:pos="1080"/>
-        </w:tabs>
-        <w:ind w:left="1080" w:hanging="360"/>
-      </w:pPr>
-      <w:rPr>
-        <w:rFonts w:ascii="OpenSymbol" w:hAnsi="OpenSymbol" w:cs="OpenSymbol" w:hint="default"/>
-        <w:rFonts w:cs="OpenSymbol"/>
-      </w:rPr>
-    </w:lvl>
-    <w:lvl w:ilvl="2">
-      <w:start w:val="1"/>
-      <w:numFmt w:val="bullet"/>
-      <w:lvlText w:val="▪"/>
-      <w:lvlJc w:val="left"/>
-      <w:pPr>
-        <w:tabs>
-          <w:tab w:val="num" w:pos="1440"/>
-        </w:tabs>
-        <w:ind w:left="1440" w:hanging="360"/>
-      </w:pPr>
-      <w:rPr>
-        <w:rFonts w:ascii="OpenSymbol" w:hAnsi="OpenSymbol" w:cs="OpenSymbol" w:hint="default"/>
-        <w:rFonts w:cs="OpenSymbol"/>
-      </w:rPr>
-    </w:lvl>
-    <w:lvl w:ilvl="3">
-      <w:start w:val="1"/>
-      <w:numFmt w:val="bullet"/>
-      <w:lvlText w:val=""/>
-      <w:lvlJc w:val="left"/>
-      <w:pPr>
-        <w:tabs>
-          <w:tab w:val="num" w:pos="1800"/>
-        </w:tabs>
-        <w:ind w:left="1800" w:hanging="360"/>
-      </w:pPr>
-      <w:rPr>
-        <w:rFonts w:ascii="Symbol" w:hAnsi="Symbol" w:cs="Symbol" w:hint="default"/>
-        <w:rFonts w:cs="OpenSymbol"/>
-      </w:rPr>
-    </w:lvl>
-    <w:lvl w:ilvl="4">
-      <w:start w:val="1"/>
-      <w:numFmt w:val="bullet"/>
-      <w:lvlText w:val="◦"/>
-      <w:lvlJc w:val="left"/>
-      <w:pPr>
-        <w:tabs>
-          <w:tab w:val="num" w:pos="2160"/>
-        </w:tabs>
-        <w:ind w:left="2160" w:hanging="360"/>
-      </w:pPr>
-      <w:rPr>
-        <w:rFonts w:ascii="OpenSymbol" w:hAnsi="OpenSymbol" w:cs="OpenSymbol" w:hint="default"/>
-        <w:rFonts w:cs="OpenSymbol"/>
-      </w:rPr>
-    </w:lvl>
-    <w:lvl w:ilvl="5">
-      <w:start w:val="1"/>
-      <w:numFmt w:val="bullet"/>
-      <w:lvlText w:val="▪"/>
-      <w:lvlJc w:val="left"/>
-      <w:pPr>
-        <w:tabs>
-          <w:tab w:val="num" w:pos="2520"/>
-        </w:tabs>
-        <w:ind w:left="2520" w:hanging="360"/>
-      </w:pPr>
-      <w:rPr>
-        <w:rFonts w:ascii="OpenSymbol" w:hAnsi="OpenSymbol" w:cs="OpenSymbol" w:hint="default"/>
-        <w:rFonts w:cs="OpenSymbol"/>
-      </w:rPr>
-    </w:lvl>
-    <w:lvl w:ilvl="6">
-      <w:start w:val="1"/>
-      <w:numFmt w:val="bullet"/>
-      <w:lvlText w:val=""/>
-      <w:lvlJc w:val="left"/>
-      <w:pPr>
-        <w:tabs>
-          <w:tab w:val="num" w:pos="2880"/>
-        </w:tabs>
-        <w:ind w:left="2880" w:hanging="360"/>
-      </w:pPr>
-      <w:rPr>
-        <w:rFonts w:ascii="Symbol" w:hAnsi="Symbol" w:cs="Symbol" w:hint="default"/>
-        <w:rFonts w:cs="OpenSymbol"/>
-      </w:rPr>
-    </w:lvl>
-    <w:lvl w:ilvl="7">
-      <w:start w:val="1"/>
-      <w:numFmt w:val="bullet"/>
-      <w:lvlText w:val="◦"/>
-      <w:lvlJc w:val="left"/>
-      <w:pPr>
-        <w:tabs>
-          <w:tab w:val="num" w:pos="3240"/>
-        </w:tabs>
-        <w:ind w:left="3240" w:hanging="360"/>
-      </w:pPr>
-      <w:rPr>
-        <w:rFonts w:ascii="OpenSymbol" w:hAnsi="OpenSymbol" w:cs="OpenSymbol" w:hint="default"/>
-        <w:rFonts w:cs="OpenSymbol"/>
-      </w:rPr>
-    </w:lvl>
-    <w:lvl w:ilvl="8">
-      <w:start w:val="1"/>
-      <w:numFmt w:val="bullet"/>
-      <w:lvlText w:val="▪"/>
-      <w:lvlJc w:val="left"/>
-      <w:pPr>
-        <w:tabs>
-          <w:tab w:val="num" w:pos="3600"/>
-        </w:tabs>
-        <w:ind w:left="3600" w:hanging="360"/>
-      </w:pPr>
-      <w:rPr>
-        <w:rFonts w:ascii="OpenSymbol" w:hAnsi="OpenSymbol" w:cs="OpenSymbol" w:hint="default"/>
-        <w:rFonts w:cs="OpenSymbol"/>
       </w:rPr>
     </w:lvl>
   </w:abstractNum>
   <w:num w:numId="1">
+    <w:abstractNumId w:val="0"/>
+  </w:num>
+  <w:num w:numId="2">
+    <w:abstractNumId w:val="4"/>
+  </w:num>
+  <w:num w:numId="3">
+    <w:abstractNumId w:val="6"/>
+  </w:num>
+  <w:num w:numId="4">
+    <w:abstractNumId w:val="2"/>
+  </w:num>
+  <w:num w:numId="5">
     <w:abstractNumId w:val="1"/>
   </w:num>
-  <w:num w:numId="2">
-    <w:abstractNumId w:val="2"/>
-  </w:num>
-  <w:num w:numId="3">
-    <w:abstractNumId w:val="3"/>
-  </w:num>
-  <w:num w:numId="4">
-    <w:abstractNumId w:val="4"/>
-  </w:num>
-  <w:num w:numId="5">
+  <w:num w:numId="6">
     <w:abstractNumId w:val="5"/>
   </w:num>
-  <w:num w:numId="6">
-    <w:abstractNumId w:val="6"/>
-  </w:num>
   <w:num w:numId="7">
-    <w:abstractNumId w:val="7"/>
+    <w:abstractNumId w:val="3"/>
   </w:num>
 </w:numbering>
 </file>
 
 <file path=word/styles.xml><?xml version="1.0" encoding="utf-8"?>
-<w:styles xmlns:w="http://schemas.openxmlformats.org/wordprocessingml/2006/main" xmlns:w14="http://schemas.microsoft.com/office/word/2010/wordml" xmlns:mc="http://schemas.openxmlformats.org/markup-compatibility/2006" mc:Ignorable="w14">
+<w:styles xmlns:mc="http://schemas.openxmlformats.org/markup-compatibility/2006" xmlns:r="http://schemas.openxmlformats.org/officeDocument/2006/relationships" xmlns:w="http://schemas.openxmlformats.org/wordprocessingml/2006/main" xmlns:w14="http://schemas.microsoft.com/office/word/2010/wordml" xmlns:w15="http://schemas.microsoft.com/office/word/2012/wordml" mc:Ignorable="w14 w15">
   <w:docDefaults>
     <w:rPrDefault>
       <w:rPr>
-        <w:rFonts w:ascii="Liberation Serif" w:hAnsi="Liberation Serif" w:eastAsia="NSimSun" w:cs="Arial"/>
+        <w:rFonts w:ascii="Liberation Serif" w:eastAsia="NSimSun" w:hAnsi="Liberation Serif" w:cs="Arial"/>
         <w:kern w:val="2"/>
-        <w:sz w:val="20"/>
         <w:szCs w:val="24"/>
         <w:lang w:val="de-DE" w:eastAsia="zh-CN" w:bidi="hi-IN"/>
       </w:rPr>
     </w:rPrDefault>
-    <w:pPrDefault>
-      <w:pPr/>
-    </w:pPrDefault>
+    <w:pPrDefault/>
   </w:docDefaults>
-  <w:style w:type="paragraph" w:styleId="Normal">
+  <w:latentStyles w:defLockedState="0" w:defUIPriority="99" w:defSemiHidden="0" w:defUnhideWhenUsed="0" w:defQFormat="0" w:count="371">
+    <w:lsdException w:name="Normal" w:uiPriority="0" w:qFormat="1"/>
+    <w:lsdException w:name="heading 1" w:uiPriority="9" w:qFormat="1"/>
+    <w:lsdException w:name="heading 2" w:semiHidden="1" w:uiPriority="9" w:unhideWhenUsed="1" w:qFormat="1"/>
+    <w:lsdException w:name="heading 3" w:semiHidden="1" w:uiPriority="9" w:unhideWhenUsed="1" w:qFormat="1"/>
+    <w:lsdException w:name="heading 4" w:semiHidden="1" w:uiPriority="9" w:unhideWhenUsed="1" w:qFormat="1"/>
+    <w:lsdException w:name="heading 5" w:semiHidden="1" w:uiPriority="9" w:unhideWhenUsed="1" w:qFormat="1"/>
+    <w:lsdException w:name="heading 6" w:semiHidden="1" w:uiPriority="9" w:unhideWhenUsed="1" w:qFormat="1"/>
+    <w:lsdException w:name="heading 7" w:semiHidden="1" w:uiPriority="9" w:unhideWhenUsed="1" w:qFormat="1"/>
+    <w:lsdException w:name="heading 8" w:semiHidden="1" w:uiPriority="9" w:unhideWhenUsed="1" w:qFormat="1"/>
+    <w:lsdException w:name="heading 9" w:semiHidden="1" w:uiPriority="9" w:unhideWhenUsed="1" w:qFormat="1"/>
+    <w:lsdException w:name="index 1" w:semiHidden="1" w:unhideWhenUsed="1"/>
+    <w:lsdException w:name="index 2" w:semiHidden="1" w:unhideWhenUsed="1"/>
+    <w:lsdException w:name="index 3" w:semiHidden="1" w:unhideWhenUsed="1"/>
+    <w:lsdException w:name="index 4" w:semiHidden="1" w:unhideWhenUsed="1"/>
+    <w:lsdException w:name="index 5" w:semiHidden="1" w:unhideWhenUsed="1"/>
+    <w:lsdException w:name="index 6" w:semiHidden="1" w:unhideWhenUsed="1"/>
+    <w:lsdException w:name="index 7" w:semiHidden="1" w:unhideWhenUsed="1"/>
+    <w:lsdException w:name="index 8" w:semiHidden="1" w:unhideWhenUsed="1"/>
+    <w:lsdException w:name="index 9" w:semiHidden="1" w:unhideWhenUsed="1"/>
+    <w:lsdException w:name="toc 1" w:semiHidden="1" w:uiPriority="39" w:unhideWhenUsed="1"/>
+    <w:lsdException w:name="toc 2" w:semiHidden="1" w:uiPriority="39" w:unhideWhenUsed="1"/>
+    <w:lsdException w:name="toc 3" w:semiHidden="1" w:uiPriority="39" w:unhideWhenUsed="1"/>
+    <w:lsdException w:name="toc 4" w:semiHidden="1" w:uiPriority="39" w:unhideWhenUsed="1"/>
+    <w:lsdException w:name="toc 5" w:semiHidden="1" w:uiPriority="39" w:unhideWhenUsed="1"/>
+    <w:lsdException w:name="toc 6" w:semiHidden="1" w:uiPriority="39" w:unhideWhenUsed="1"/>
+    <w:lsdException w:name="toc 7" w:semiHidden="1" w:uiPriority="39" w:unhideWhenUsed="1"/>
+    <w:lsdException w:name="toc 8" w:semiHidden="1" w:uiPriority="39" w:unhideWhenUsed="1"/>
+    <w:lsdException w:name="toc 9" w:semiHidden="1" w:uiPriority="39" w:unhideWhenUsed="1"/>
+    <w:lsdException w:name="Normal Indent" w:semiHidden="1" w:unhideWhenUsed="1"/>
+    <w:lsdException w:name="footnote text" w:semiHidden="1" w:unhideWhenUsed="1"/>
+    <w:lsdException w:name="annotation text" w:semiHidden="1" w:unhideWhenUsed="1"/>
+    <w:lsdException w:name="header" w:semiHidden="1" w:unhideWhenUsed="1"/>
+    <w:lsdException w:name="footer" w:semiHidden="1" w:unhideWhenUsed="1"/>
+    <w:lsdException w:name="index heading" w:semiHidden="1" w:unhideWhenUsed="1"/>
+    <w:lsdException w:name="caption" w:semiHidden="1" w:uiPriority="35" w:unhideWhenUsed="1" w:qFormat="1"/>
+    <w:lsdException w:name="table of figures" w:semiHidden="1" w:unhideWhenUsed="1"/>
+    <w:lsdException w:name="envelope address" w:semiHidden="1" w:unhideWhenUsed="1"/>
+    <w:lsdException w:name="envelope return" w:semiHidden="1" w:unhideWhenUsed="1"/>
+    <w:lsdException w:name="footnote reference" w:semiHidden="1" w:unhideWhenUsed="1"/>
+    <w:lsdException w:name="annotation reference" w:semiHidden="1" w:unhideWhenUsed="1"/>
+    <w:lsdException w:name="line number" w:semiHidden="1" w:unhideWhenUsed="1"/>
+    <w:lsdException w:name="page number" w:semiHidden="1" w:unhideWhenUsed="1"/>
+    <w:lsdException w:name="endnote reference" w:semiHidden="1" w:unhideWhenUsed="1"/>
+    <w:lsdException w:name="endnote text" w:semiHidden="1" w:unhideWhenUsed="1"/>
+    <w:lsdException w:name="table of authorities" w:semiHidden="1" w:unhideWhenUsed="1"/>
+    <w:lsdException w:name="macro" w:semiHidden="1" w:unhideWhenUsed="1"/>
+    <w:lsdException w:name="toa heading" w:semiHidden="1" w:unhideWhenUsed="1"/>
+    <w:lsdException w:name="List" w:semiHidden="1" w:unhideWhenUsed="1"/>
+    <w:lsdException w:name="List Bullet" w:semiHidden="1" w:unhideWhenUsed="1"/>
+    <w:lsdException w:name="List Number" w:semiHidden="1" w:unhideWhenUsed="1"/>
+    <w:lsdException w:name="List 2" w:semiHidden="1" w:unhideWhenUsed="1"/>
+    <w:lsdException w:name="List 3" w:semiHidden="1" w:unhideWhenUsed="1"/>
+    <w:lsdException w:name="List 4" w:semiHidden="1" w:unhideWhenUsed="1"/>
+    <w:lsdException w:name="List 5" w:semiHidden="1" w:unhideWhenUsed="1"/>
+    <w:lsdException w:name="List Bullet 2" w:semiHidden="1" w:unhideWhenUsed="1"/>
+    <w:lsdException w:name="List Bullet 3" w:semiHidden="1" w:unhideWhenUsed="1"/>
+    <w:lsdException w:name="List Bullet 4" w:semiHidden="1" w:unhideWhenUsed="1"/>
+    <w:lsdException w:name="List Bullet 5" w:semiHidden="1" w:unhideWhenUsed="1"/>
+    <w:lsdException w:name="List Number 2" w:semiHidden="1" w:unhideWhenUsed="1"/>
+    <w:lsdException w:name="List Number 3" w:semiHidden="1" w:unhideWhenUsed="1"/>
+    <w:lsdException w:name="List Number 4" w:semiHidden="1" w:unhideWhenUsed="1"/>
+    <w:lsdException w:name="List Number 5" w:semiHidden="1" w:unhideWhenUsed="1"/>
+    <w:lsdException w:name="Title" w:uiPriority="10" w:qFormat="1"/>
+    <w:lsdException w:name="Closing" w:semiHidden="1" w:unhideWhenUsed="1"/>
+    <w:lsdException w:name="Signature" w:semiHidden="1" w:unhideWhenUsed="1"/>
+    <w:lsdException w:name="Default Paragraph Font" w:semiHidden="1" w:uiPriority="1" w:unhideWhenUsed="1"/>
+    <w:lsdException w:name="Body Text" w:semiHidden="1" w:unhideWhenUsed="1"/>
+    <w:lsdException w:name="Body Text Indent" w:semiHidden="1" w:unhideWhenUsed="1"/>
+    <w:lsdException w:name="List Continue" w:semiHidden="1" w:unhideWhenUsed="1"/>
+    <w:lsdException w:name="List Continue 2" w:semiHidden="1" w:unhideWhenUsed="1"/>
+    <w:lsdException w:name="List Continue 3" w:semiHidden="1" w:unhideWhenUsed="1"/>
+    <w:lsdException w:name="List Continue 4" w:semiHidden="1" w:unhideWhenUsed="1"/>
+    <w:lsdException w:name="List Continue 5" w:semiHidden="1" w:unhideWhenUsed="1"/>
+    <w:lsdException w:name="Message Header" w:semiHidden="1" w:unhideWhenUsed="1"/>
+    <w:lsdException w:name="Subtitle" w:uiPriority="11" w:qFormat="1"/>
+    <w:lsdException w:name="Salutation" w:semiHidden="1" w:unhideWhenUsed="1"/>
+    <w:lsdException w:name="Date" w:semiHidden="1" w:unhideWhenUsed="1"/>
+    <w:lsdException w:name="Body Text First Indent" w:semiHidden="1" w:unhideWhenUsed="1"/>
+    <w:lsdException w:name="Body Text First Indent 2" w:semiHidden="1" w:unhideWhenUsed="1"/>
+    <w:lsdException w:name="Note Heading" w:semiHidden="1" w:unhideWhenUsed="1"/>
+    <w:lsdException w:name="Body Text 2" w:semiHidden="1" w:unhideWhenUsed="1"/>
+    <w:lsdException w:name="Body Text 3" w:semiHidden="1" w:unhideWhenUsed="1"/>
+    <w:lsdException w:name="Body Text Indent 2" w:semiHidden="1" w:unhideWhenUsed="1"/>
+    <w:lsdException w:name="Body Text Indent 3" w:semiHidden="1" w:unhideWhenUsed="1"/>
+    <w:lsdException w:name="Block Text" w:semiHidden="1" w:unhideWhenUsed="1"/>
+    <w:lsdException w:name="Hyperlink" w:semiHidden="1" w:unhideWhenUsed="1"/>
+    <w:lsdException w:name="FollowedHyperlink" w:semiHidden="1" w:unhideWhenUsed="1"/>
+    <w:lsdException w:name="Strong" w:uiPriority="22" w:qFormat="1"/>
+    <w:lsdException w:name="Emphasis" w:uiPriority="20" w:qFormat="1"/>
+    <w:lsdException w:name="Document Map" w:semiHidden="1" w:unhideWhenUsed="1"/>
+    <w:lsdException w:name="Plain Text" w:semiHidden="1" w:unhideWhenUsed="1"/>
+    <w:lsdException w:name="E-mail Signature" w:semiHidden="1" w:unhideWhenUsed="1"/>
+    <w:lsdException w:name="HTML Top of Form" w:semiHidden="1" w:unhideWhenUsed="1"/>
+    <w:lsdException w:name="HTML Bottom of Form" w:semiHidden="1" w:unhideWhenUsed="1"/>
+    <w:lsdException w:name="Normal (Web)" w:semiHidden="1" w:unhideWhenUsed="1"/>
+    <w:lsdException w:name="HTML Acronym" w:semiHidden="1" w:unhideWhenUsed="1"/>
+    <w:lsdException w:name="HTML Address" w:semiHidden="1" w:unhideWhenUsed="1"/>
+    <w:lsdException w:name="HTML Cite" w:semiHidden="1" w:unhideWhenUsed="1"/>
+    <w:lsdException w:name="HTML Code" w:semiHidden="1" w:unhideWhenUsed="1"/>
+    <w:lsdException w:name="HTML Definition" w:semiHidden="1" w:unhideWhenUsed="1"/>
+    <w:lsdException w:name="HTML Keyboard" w:semiHidden="1" w:unhideWhenUsed="1"/>
+    <w:lsdException w:name="HTML Preformatted" w:semiHidden="1" w:unhideWhenUsed="1"/>
+    <w:lsdException w:name="HTML Sample" w:semiHidden="1" w:unhideWhenUsed="1"/>
+    <w:lsdException w:name="HTML Typewriter" w:semiHidden="1" w:unhideWhenUsed="1"/>
+    <w:lsdException w:name="HTML Variable" w:semiHidden="1" w:unhideWhenUsed="1"/>
+    <w:lsdException w:name="Normal Table" w:semiHidden="1" w:unhideWhenUsed="1"/>
+    <w:lsdException w:name="annotation subject" w:semiHidden="1" w:unhideWhenUsed="1"/>
+    <w:lsdException w:name="No List" w:semiHidden="1" w:unhideWhenUsed="1"/>
+    <w:lsdException w:name="Outline List 1" w:semiHidden="1" w:unhideWhenUsed="1"/>
+    <w:lsdException w:name="Outline List 2" w:semiHidden="1" w:unhideWhenUsed="1"/>
+    <w:lsdException w:name="Outline List 3" w:semiHidden="1" w:unhideWhenUsed="1"/>
+    <w:lsdException w:name="Table Simple 1" w:semiHidden="1" w:unhideWhenUsed="1"/>
+    <w:lsdException w:name="Table Simple 2" w:semiHidden="1" w:unhideWhenUsed="1"/>
+    <w:lsdException w:name="Table Simple 3" w:semiHidden="1" w:unhideWhenUsed="1"/>
+    <w:lsdException w:name="Table Classic 1" w:semiHidden="1" w:unhideWhenUsed="1"/>
+    <w:lsdException w:name="Table Classic 2" w:semiHidden="1" w:unhideWhenUsed="1"/>
+    <w:lsdException w:name="Table Classic 3" w:semiHidden="1" w:unhideWhenUsed="1"/>
+    <w:lsdException w:name="Table Classic 4" w:semiHidden="1" w:unhideWhenUsed="1"/>
+    <w:lsdException w:name="Table Colorful 1" w:semiHidden="1" w:unhideWhenUsed="1"/>
+    <w:lsdException w:name="Table Colorful 2" w:semiHidden="1" w:unhideWhenUsed="1"/>
+    <w:lsdException w:name="Table Colorful 3" w:semiHidden="1" w:unhideWhenUsed="1"/>
+    <w:lsdException w:name="Table Columns 1" w:semiHidden="1" w:unhideWhenUsed="1"/>
+    <w:lsdException w:name="Table Columns 2" w:semiHidden="1" w:unhideWhenUsed="1"/>
+    <w:lsdException w:name="Table Columns 3" w:semiHidden="1" w:unhideWhenUsed="1"/>
+    <w:lsdException w:name="Table Columns 4" w:semiHidden="1" w:unhideWhenUsed="1"/>
+    <w:lsdException w:name="Table Columns 5" w:semiHidden="1" w:unhideWhenUsed="1"/>
+    <w:lsdException w:name="Table Grid 1" w:semiHidden="1" w:unhideWhenUsed="1"/>
+    <w:lsdException w:name="Table Grid 2" w:semiHidden="1" w:unhideWhenUsed="1"/>
+    <w:lsdException w:name="Table Grid 3" w:semiHidden="1" w:unhideWhenUsed="1"/>
+    <w:lsdException w:name="Table Grid 4" w:semiHidden="1" w:unhideWhenUsed="1"/>
+    <w:lsdException w:name="Table Grid 5" w:semiHidden="1" w:unhideWhenUsed="1"/>
+    <w:lsdException w:name="Table Grid 6" w:semiHidden="1" w:unhideWhenUsed="1"/>
+    <w:lsdException w:name="Table Grid 7" w:semiHidden="1" w:unhideWhenUsed="1"/>
+    <w:lsdException w:name="Table Grid 8" w:semiHidden="1" w:unhideWhenUsed="1"/>
+    <w:lsdException w:name="Table List 1" w:semiHidden="1" w:unhideWhenUsed="1"/>
+    <w:lsdException w:name="Table List 2" w:semiHidden="1" w:unhideWhenUsed="1"/>
+    <w:lsdException w:name="Table List 3" w:semiHidden="1" w:unhideWhenUsed="1"/>
+    <w:lsdException w:name="Table List 4" w:semiHidden="1" w:unhideWhenUsed="1"/>
+    <w:lsdException w:name="Table List 5" w:semiHidden="1" w:unhideWhenUsed="1"/>
+    <w:lsdException w:name="Table List 6" w:semiHidden="1" w:unhideWhenUsed="1"/>
+    <w:lsdException w:name="Table List 7" w:semiHidden="1" w:unhideWhenUsed="1"/>
+    <w:lsdException w:name="Table List 8" w:semiHidden="1" w:unhideWhenUsed="1"/>
+    <w:lsdException w:name="Table 3D effects 1" w:semiHidden="1" w:unhideWhenUsed="1"/>
+    <w:lsdException w:name="Table 3D effects 2" w:semiHidden="1" w:unhideWhenUsed="1"/>
+    <w:lsdException w:name="Table 3D effects 3" w:semiHidden="1" w:unhideWhenUsed="1"/>
+    <w:lsdException w:name="Table Contemporary" w:semiHidden="1" w:unhideWhenUsed="1"/>
+    <w:lsdException w:name="Table Elegant" w:semiHidden="1" w:unhideWhenUsed="1"/>
+    <w:lsdException w:name="Table Professional" w:semiHidden="1" w:unhideWhenUsed="1"/>
+    <w:lsdException w:name="Table Subtle 1" w:semiHidden="1" w:unhideWhenUsed="1"/>
+    <w:lsdException w:name="Table Subtle 2" w:semiHidden="1" w:unhideWhenUsed="1"/>
+    <w:lsdException w:name="Table Web 1" w:semiHidden="1" w:unhideWhenUsed="1"/>
+    <w:lsdException w:name="Table Web 2" w:semiHidden="1" w:unhideWhenUsed="1"/>
+    <w:lsdException w:name="Table Web 3" w:semiHidden="1" w:unhideWhenUsed="1"/>
+    <w:lsdException w:name="Balloon Text" w:semiHidden="1" w:unhideWhenUsed="1"/>
+    <w:lsdException w:name="Table Grid" w:uiPriority="39"/>
+    <w:lsdException w:name="Table Theme" w:semiHidden="1" w:unhideWhenUsed="1"/>
+    <w:lsdException w:name="Placeholder Text" w:semiHidden="1"/>
+    <w:lsdException w:name="No Spacing" w:uiPriority="1" w:qFormat="1"/>
+    <w:lsdException w:name="Light Shading" w:uiPriority="60"/>
+    <w:lsdException w:name="Light List" w:uiPriority="61"/>
+    <w:lsdException w:name="Light Grid" w:uiPriority="62"/>
+    <w:lsdException w:name="Medium Shading 1" w:uiPriority="63"/>
+    <w:lsdException w:name="Medium Shading 2" w:uiPriority="64"/>
+    <w:lsdException w:name="Medium List 1" w:uiPriority="65"/>
+    <w:lsdException w:name="Medium List 2" w:uiPriority="66"/>
+    <w:lsdException w:name="Medium Grid 1" w:uiPriority="67"/>
+    <w:lsdException w:name="Medium Grid 2" w:uiPriority="68"/>
+    <w:lsdException w:name="Medium Grid 3" w:uiPriority="69"/>
+    <w:lsdException w:name="Dark List" w:uiPriority="70"/>
+    <w:lsdException w:name="Colorful Shading" w:uiPriority="71"/>
+    <w:lsdException w:name="Colorful List" w:uiPriority="72"/>
+    <w:lsdException w:name="Colorful Grid" w:uiPriority="73"/>
+    <w:lsdException w:name="Light Shading Accent 1" w:uiPriority="60"/>
+    <w:lsdException w:name="Light List Accent 1" w:uiPriority="61"/>
+    <w:lsdException w:name="Light Grid Accent 1" w:uiPriority="62"/>
+    <w:lsdException w:name="Medium Shading 1 Accent 1" w:uiPriority="63"/>
+    <w:lsdException w:name="Medium Shading 2 Accent 1" w:uiPriority="64"/>
+    <w:lsdException w:name="Medium List 1 Accent 1" w:uiPriority="65"/>
+    <w:lsdException w:name="Revision" w:semiHidden="1"/>
+    <w:lsdException w:name="List Paragraph" w:uiPriority="34" w:qFormat="1"/>
+    <w:lsdException w:name="Quote" w:uiPriority="29" w:qFormat="1"/>
+    <w:lsdException w:name="Intense Quote" w:uiPriority="30" w:qFormat="1"/>
+    <w:lsdException w:name="Medium List 2 Accent 1" w:uiPriority="66"/>
+    <w:lsdException w:name="Medium Grid 1 Accent 1" w:uiPriority="67"/>
+    <w:lsdException w:name="Medium Grid 2 Accent 1" w:uiPriority="68"/>
+    <w:lsdException w:name="Medium Grid 3 Accent 1" w:uiPriority="69"/>
+    <w:lsdException w:name="Dark List Accent 1" w:uiPriority="70"/>
+    <w:lsdException w:name="Colorful Shading Accent 1" w:uiPriority="71"/>
+    <w:lsdException w:name="Colorful List Accent 1" w:uiPriority="72"/>
+    <w:lsdException w:name="Colorful Grid Accent 1" w:uiPriority="73"/>
+    <w:lsdException w:name="Light Shading Accent 2" w:uiPriority="60"/>
+    <w:lsdException w:name="Light List Accent 2" w:uiPriority="61"/>
+    <w:lsdException w:name="Light Grid Accent 2" w:uiPriority="62"/>
+    <w:lsdException w:name="Medium Shading 1 Accent 2" w:uiPriority="63"/>
+    <w:lsdException w:name="Medium Shading 2 Accent 2" w:uiPriority="64"/>
+    <w:lsdException w:name="Medium List 1 Accent 2" w:uiPriority="65"/>
+    <w:lsdException w:name="Medium List 2 Accent 2" w:uiPriority="66"/>
+    <w:lsdException w:name="Medium Grid 1 Accent 2" w:uiPriority="67"/>
+    <w:lsdException w:name="Medium Grid 2 Accent 2" w:uiPriority="68"/>
+    <w:lsdException w:name="Medium Grid 3 Accent 2" w:uiPriority="69"/>
+    <w:lsdException w:name="Dark List Accent 2" w:uiPriority="70"/>
+    <w:lsdException w:name="Colorful Shading Accent 2" w:uiPriority="71"/>
+    <w:lsdException w:name="Colorful List Accent 2" w:uiPriority="72"/>
+    <w:lsdException w:name="Colorful Grid Accent 2" w:uiPriority="73"/>
+    <w:lsdException w:name="Light Shading Accent 3" w:uiPriority="60"/>
+    <w:lsdException w:name="Light List Accent 3" w:uiPriority="61"/>
+    <w:lsdException w:name="Light Grid Accent 3" w:uiPriority="62"/>
+    <w:lsdException w:name="Medium Shading 1 Accent 3" w:uiPriority="63"/>
+    <w:lsdException w:name="Medium Shading 2 Accent 3" w:uiPriority="64"/>
+    <w:lsdException w:name="Medium List 1 Accent 3" w:uiPriority="65"/>
+    <w:lsdException w:name="Medium List 2 Accent 3" w:uiPriority="66"/>
+    <w:lsdException w:name="Medium Grid 1 Accent 3" w:uiPriority="67"/>
+    <w:lsdException w:name="Medium Grid 2 Accent 3" w:uiPriority="68"/>
+    <w:lsdException w:name="Medium Grid 3 Accent 3" w:uiPriority="69"/>
+    <w:lsdException w:name="Dark List Accent 3" w:uiPriority="70"/>
+    <w:lsdException w:name="Colorful Shading Accent 3" w:uiPriority="71"/>
+    <w:lsdException w:name="Colorful List Accent 3" w:uiPriority="72"/>
+    <w:lsdException w:name="Colorful Grid Accent 3" w:uiPriority="73"/>
+    <w:lsdException w:name="Light Shading Accent 4" w:uiPriority="60"/>
+    <w:lsdException w:name="Light List Accent 4" w:uiPriority="61"/>
+    <w:lsdException w:name="Light Grid Accent 4" w:uiPriority="62"/>
+    <w:lsdException w:name="Medium Shading 1 Accent 4" w:uiPriority="63"/>
+    <w:lsdException w:name="Medium Shading 2 Accent 4" w:uiPriority="64"/>
+    <w:lsdException w:name="Medium List 1 Accent 4" w:uiPriority="65"/>
+    <w:lsdException w:name="Medium List 2 Accent 4" w:uiPriority="66"/>
+    <w:lsdException w:name="Medium Grid 1 Accent 4" w:uiPriority="67"/>
+    <w:lsdException w:name="Medium Grid 2 Accent 4" w:uiPriority="68"/>
+    <w:lsdException w:name="Medium Grid 3 Accent 4" w:uiPriority="69"/>
+    <w:lsdException w:name="Dark List Accent 4" w:uiPriority="70"/>
+    <w:lsdException w:name="Colorful Shading Accent 4" w:uiPriority="71"/>
+    <w:lsdException w:name="Colorful List Accent 4" w:uiPriority="72"/>
+    <w:lsdException w:name="Colorful Grid Accent 4" w:uiPriority="73"/>
+    <w:lsdException w:name="Light Shading Accent 5" w:uiPriority="60"/>
+    <w:lsdException w:name="Light List Accent 5" w:uiPriority="61"/>
+    <w:lsdException w:name="Light Grid Accent 5" w:uiPriority="62"/>
+    <w:lsdException w:name="Medium Shading 1 Accent 5" w:uiPriority="63"/>
+    <w:lsdException w:name="Medium Shading 2 Accent 5" w:uiPriority="64"/>
+    <w:lsdException w:name="Medium List 1 Accent 5" w:uiPriority="65"/>
+    <w:lsdException w:name="Medium List 2 Accent 5" w:uiPriority="66"/>
+    <w:lsdException w:name="Medium Grid 1 Accent 5" w:uiPriority="67"/>
+    <w:lsdException w:name="Medium Grid 2 Accent 5" w:uiPriority="68"/>
+    <w:lsdException w:name="Medium Grid 3 Accent 5" w:uiPriority="69"/>
+    <w:lsdException w:name="Dark List Accent 5" w:uiPriority="70"/>
+    <w:lsdException w:name="Colorful Shading Accent 5" w:uiPriority="71"/>
+    <w:lsdException w:name="Colorful List Accent 5" w:uiPriority="72"/>
+    <w:lsdException w:name="Colorful Grid Accent 5" w:uiPriority="73"/>
+    <w:lsdException w:name="Light Shading Accent 6" w:uiPriority="60"/>
+    <w:lsdException w:name="Light List Accent 6" w:uiPriority="61"/>
+    <w:lsdException w:name="Light Grid Accent 6" w:uiPriority="62"/>
+    <w:lsdException w:name="Medium Shading 1 Accent 6" w:uiPriority="63"/>
+    <w:lsdException w:name="Medium Shading 2 Accent 6" w:uiPriority="64"/>
+    <w:lsdException w:name="Medium List 1 Accent 6" w:uiPriority="65"/>
+    <w:lsdException w:name="Medium List 2 Accent 6" w:uiPriority="66"/>
+    <w:lsdException w:name="Medium Grid 1 Accent 6" w:uiPriority="67"/>
+    <w:lsdException w:name="Medium Grid 2 Accent 6" w:uiPriority="68"/>
+    <w:lsdException w:name="Medium Grid 3 Accent 6" w:uiPriority="69"/>
+    <w:lsdException w:name="Dark List Accent 6" w:uiPriority="70"/>
+    <w:lsdException w:name="Colorful Shading Accent 6" w:uiPriority="71"/>
+    <w:lsdException w:name="Colorful List Accent 6" w:uiPriority="72"/>
+    <w:lsdException w:name="Colorful Grid Accent 6" w:uiPriority="73"/>
+    <w:lsdException w:name="Subtle Emphasis" w:uiPriority="19" w:qFormat="1"/>
+    <w:lsdException w:name="Intense Emphasis" w:uiPriority="21" w:qFormat="1"/>
+    <w:lsdException w:name="Subtle Reference" w:uiPriority="31" w:qFormat="1"/>
+    <w:lsdException w:name="Intense Reference" w:uiPriority="32" w:qFormat="1"/>
+    <w:lsdException w:name="Book Title" w:uiPriority="33" w:qFormat="1"/>
+    <w:lsdException w:name="Bibliography" w:semiHidden="1" w:uiPriority="37" w:unhideWhenUsed="1"/>
+    <w:lsdException w:name="TOC Heading" w:semiHidden="1" w:uiPriority="39" w:unhideWhenUsed="1" w:qFormat="1"/>
+    <w:lsdException w:name="Plain Table 1" w:uiPriority="41"/>
+    <w:lsdException w:name="Plain Table 2" w:uiPriority="42"/>
+    <w:lsdException w:name="Plain Table 3" w:uiPriority="43"/>
+    <w:lsdException w:name="Plain Table 4" w:uiPriority="44"/>
+    <w:lsdException w:name="Plain Table 5" w:uiPriority="45"/>
+    <w:lsdException w:name="Grid Table Light" w:uiPriority="40"/>
+    <w:lsdException w:name="Grid Table 1 Light" w:uiPriority="46"/>
+    <w:lsdException w:name="Grid Table 2" w:uiPriority="47"/>
+    <w:lsdException w:name="Grid Table 3" w:uiPriority="48"/>
+    <w:lsdException w:name="Grid Table 4" w:uiPriority="49"/>
+    <w:lsdException w:name="Grid Table 5 Dark" w:uiPriority="50"/>
+    <w:lsdException w:name="Grid Table 6 Colorful" w:uiPriority="51"/>
+    <w:lsdException w:name="Grid Table 7 Colorful" w:uiPriority="52"/>
+    <w:lsdException w:name="Grid Table 1 Light Accent 1" w:uiPriority="46"/>
+    <w:lsdException w:name="Grid Table 2 Accent 1" w:uiPriority="47"/>
+    <w:lsdException w:name="Grid Table 3 Accent 1" w:uiPriority="48"/>
+    <w:lsdException w:name="Grid Table 4 Accent 1" w:uiPriority="49"/>
+    <w:lsdException w:name="Grid Table 5 Dark Accent 1" w:uiPriority="50"/>
+    <w:lsdException w:name="Grid Table 6 Colorful Accent 1" w:uiPriority="51"/>
+    <w:lsdException w:name="Grid Table 7 Colorful Accent 1" w:uiPriority="52"/>
+    <w:lsdException w:name="Grid Table 1 Light Accent 2" w:uiPriority="46"/>
+    <w:lsdException w:name="Grid Table 2 Accent 2" w:uiPriority="47"/>
+    <w:lsdException w:name="Grid Table 3 Accent 2" w:uiPriority="48"/>
+    <w:lsdException w:name="Grid Table 4 Accent 2" w:uiPriority="49"/>
+    <w:lsdException w:name="Grid Table 5 Dark Accent 2" w:uiPriority="50"/>
+    <w:lsdException w:name="Grid Table 6 Colorful Accent 2" w:uiPriority="51"/>
+    <w:lsdException w:name="Grid Table 7 Colorful Accent 2" w:uiPriority="52"/>
+    <w:lsdException w:name="Grid Table 1 Light Accent 3" w:uiPriority="46"/>
+    <w:lsdException w:name="Grid Table 2 Accent 3" w:uiPriority="47"/>
+    <w:lsdException w:name="Grid Table 3 Accent 3" w:uiPriority="48"/>
+    <w:lsdException w:name="Grid Table 4 Accent 3" w:uiPriority="49"/>
+    <w:lsdException w:name="Grid Table 5 Dark Accent 3" w:uiPriority="50"/>
+    <w:lsdException w:name="Grid Table 6 Colorful Accent 3" w:uiPriority="51"/>
+    <w:lsdException w:name="Grid Table 7 Colorful Accent 3" w:uiPriority="52"/>
+    <w:lsdException w:name="Grid Table 1 Light Accent 4" w:uiPriority="46"/>
+    <w:lsdException w:name="Grid Table 2 Accent 4" w:uiPriority="47"/>
+    <w:lsdException w:name="Grid Table 3 Accent 4" w:uiPriority="48"/>
+    <w:lsdException w:name="Grid Table 4 Accent 4" w:uiPriority="49"/>
+    <w:lsdException w:name="Grid Table 5 Dark Accent 4" w:uiPriority="50"/>
+    <w:lsdException w:name="Grid Table 6 Colorful Accent 4" w:uiPriority="51"/>
+    <w:lsdException w:name="Grid Table 7 Colorful Accent 4" w:uiPriority="52"/>
+    <w:lsdException w:name="Grid Table 1 Light Accent 5" w:uiPriority="46"/>
+    <w:lsdException w:name="Grid Table 2 Accent 5" w:uiPriority="47"/>
+    <w:lsdException w:name="Grid Table 3 Accent 5" w:uiPriority="48"/>
+    <w:lsdException w:name="Grid Table 4 Accent 5" w:uiPriority="49"/>
+    <w:lsdException w:name="Grid Table 5 Dark Accent 5" w:uiPriority="50"/>
+    <w:lsdException w:name="Grid Table 6 Colorful Accent 5" w:uiPriority="51"/>
+    <w:lsdException w:name="Grid Table 7 Colorful Accent 5" w:uiPriority="52"/>
+    <w:lsdException w:name="Grid Table 1 Light Accent 6" w:uiPriority="46"/>
+    <w:lsdException w:name="Grid Table 2 Accent 6" w:uiPriority="47"/>
+    <w:lsdException w:name="Grid Table 3 Accent 6" w:uiPriority="48"/>
+    <w:lsdException w:name="Grid Table 4 Accent 6" w:uiPriority="49"/>
+    <w:lsdException w:name="Grid Table 5 Dark Accent 6" w:uiPriority="50"/>
+    <w:lsdException w:name="Grid Table 6 Colorful Accent 6" w:uiPriority="51"/>
+    <w:lsdException w:name="Grid Table 7 Colorful Accent 6" w:uiPriority="52"/>
+    <w:lsdException w:name="List Table 1 Light" w:uiPriority="46"/>
+    <w:lsdException w:name="List Table 2" w:uiPriority="47"/>
+    <w:lsdException w:name="List Table 3" w:uiPriority="48"/>
+    <w:lsdException w:name="List Table 4" w:uiPriority="49"/>
+    <w:lsdException w:name="List Table 5 Dark" w:uiPriority="50"/>
+    <w:lsdException w:name="List Table 6 Colorful" w:uiPriority="51"/>
+    <w:lsdException w:name="List Table 7 Colorful" w:uiPriority="52"/>
+    <w:lsdException w:name="List Table 1 Light Accent 1" w:uiPriority="46"/>
+    <w:lsdException w:name="List Table 2 Accent 1" w:uiPriority="47"/>
+    <w:lsdException w:name="List Table 3 Accent 1" w:uiPriority="48"/>
+    <w:lsdException w:name="List Table 4 Accent 1" w:uiPriority="49"/>
+    <w:lsdException w:name="List Table 5 Dark Accent 1" w:uiPriority="50"/>
+    <w:lsdException w:name="List Table 6 Colorful Accent 1" w:uiPriority="51"/>
+    <w:lsdException w:name="List Table 7 Colorful Accent 1" w:uiPriority="52"/>
+    <w:lsdException w:name="List Table 1 Light Accent 2" w:uiPriority="46"/>
+    <w:lsdException w:name="List Table 2 Accent 2" w:uiPriority="47"/>
+    <w:lsdException w:name="List Table 3 Accent 2" w:uiPriority="48"/>
+    <w:lsdException w:name="List Table 4 Accent 2" w:uiPriority="49"/>
+    <w:lsdException w:name="List Table 5 Dark Accent 2" w:uiPriority="50"/>
+    <w:lsdException w:name="List Table 6 Colorful Accent 2" w:uiPriority="51"/>
+    <w:lsdException w:name="List Table 7 Colorful Accent 2" w:uiPriority="52"/>
+    <w:lsdException w:name="List Table 1 Light Accent 3" w:uiPriority="46"/>
+    <w:lsdException w:name="List Table 2 Accent 3" w:uiPriority="47"/>
+    <w:lsdException w:name="List Table 3 Accent 3" w:uiPriority="48"/>
+    <w:lsdException w:name="List Table 4 Accent 3" w:uiPriority="49"/>
+    <w:lsdException w:name="List Table 5 Dark Accent 3" w:uiPriority="50"/>
+    <w:lsdException w:name="List Table 6 Colorful Accent 3" w:uiPriority="51"/>
+    <w:lsdException w:name="List Table 7 Colorful Accent 3" w:uiPriority="52"/>
+    <w:lsdException w:name="List Table 1 Light Accent 4" w:uiPriority="46"/>
+    <w:lsdException w:name="List Table 2 Accent 4" w:uiPriority="47"/>
+    <w:lsdException w:name="List Table 3 Accent 4" w:uiPriority="48"/>
+    <w:lsdException w:name="List Table 4 Accent 4" w:uiPriority="49"/>
+    <w:lsdException w:name="List Table 5 Dark Accent 4" w:uiPriority="50"/>
+    <w:lsdException w:name="List Table 6 Colorful Accent 4" w:uiPriority="51"/>
+    <w:lsdException w:name="List Table 7 Colorful Accent 4" w:uiPriority="52"/>
+    <w:lsdException w:name="List Table 1 Light Accent 5" w:uiPriority="46"/>
+    <w:lsdException w:name="List Table 2 Accent 5" w:uiPriority="47"/>
+    <w:lsdException w:name="List Table 3 Accent 5" w:uiPriority="48"/>
+    <w:lsdException w:name="List Table 4 Accent 5" w:uiPriority="49"/>
+    <w:lsdException w:name="List Table 5 Dark Accent 5" w:uiPriority="50"/>
+    <w:lsdException w:name="List Table 6 Colorful Accent 5" w:uiPriority="51"/>
+    <w:lsdException w:name="List Table 7 Colorful Accent 5" w:uiPriority="52"/>
+    <w:lsdException w:name="List Table 1 Light Accent 6" w:uiPriority="46"/>
+    <w:lsdException w:name="List Table 2 Accent 6" w:uiPriority="47"/>
+    <w:lsdException w:name="List Table 3 Accent 6" w:uiPriority="48"/>
+    <w:lsdException w:name="List Table 4 Accent 6" w:uiPriority="49"/>
+    <w:lsdException w:name="List Table 5 Dark Accent 6" w:uiPriority="50"/>
+    <w:lsdException w:name="List Table 6 Colorful Accent 6" w:uiPriority="51"/>
+    <w:lsdException w:name="List Table 7 Colorful Accent 6" w:uiPriority="52"/>
+  </w:latentStyles>
+  <w:style w:type="paragraph" w:default="1" w:styleId="Standard">
     <w:name w:val="Normal"/>
     <w:qFormat/>
-    <w:pPr>
-      <w:widowControl/>
-      <w:bidi w:val="0"/>
-      <w:jc w:val="left"/>
-    </w:pPr>
-    <w:rPr>
-      <w:rFonts w:ascii="Liberation Serif" w:hAnsi="Liberation Serif" w:eastAsia="NSimSun" w:cs="Arial"/>
-      <w:color w:val="auto"/>
-      <w:kern w:val="2"/>
+    <w:rPr>
       <w:sz w:val="24"/>
-      <w:szCs w:val="24"/>
-      <w:lang w:val="de-DE" w:eastAsia="zh-CN" w:bidi="hi-IN"/>
-    </w:rPr>
-  </w:style>
-  <w:style w:type="paragraph" w:styleId="Berschrift1">
-    <w:name w:val="Heading 1"/>
-    <w:basedOn w:val="Berschrift"/>
+    </w:rPr>
+  </w:style>
+  <w:style w:type="paragraph" w:styleId="berschrift1">
+    <w:name w:val="heading 1"/>
+    <w:basedOn w:val="berschrift"/>
     <w:next w:val="Textkrper"/>
     <w:qFormat/>
     <w:pPr>
       <w:numPr>
-        <w:ilvl w:val="0"/>
         <w:numId w:val="1"/>
       </w:numPr>
-      <w:spacing w:before="240" w:after="120"/>
       <w:outlineLvl w:val="0"/>
     </w:pPr>
     <w:rPr>
@@ -1666,1149 +2083,1165 @@
       <w:szCs w:val="36"/>
     </w:rPr>
   </w:style>
-  <w:style w:type="character" w:styleId="Aufzhlungszeichen">
-    <w:name w:val="Aufzählungszeichen"/>
-    <w:qFormat/>
-    <w:rPr>
-      <w:rFonts w:ascii="OpenSymbol" w:hAnsi="OpenSymbol" w:eastAsia="OpenSymbol" w:cs="OpenSymbol"/>
-    </w:rPr>
-  </w:style>
-  <w:style w:type="character" w:styleId="ListLabel1">
+  <w:style w:type="character" w:default="1" w:styleId="Absatz-Standardschriftart">
+    <w:name w:val="Default Paragraph Font"/>
+    <w:uiPriority w:val="1"/>
+    <w:semiHidden/>
+    <w:unhideWhenUsed/>
+  </w:style>
+  <w:style w:type="table" w:default="1" w:styleId="NormaleTabelle">
+    <w:name w:val="Normal Table"/>
+    <w:uiPriority w:val="99"/>
+    <w:semiHidden/>
+    <w:unhideWhenUsed/>
+    <w:tblPr>
+      <w:tblInd w:w="0" w:type="dxa"/>
+      <w:tblCellMar>
+        <w:top w:w="0" w:type="dxa"/>
+        <w:left w:w="108" w:type="dxa"/>
+        <w:bottom w:w="0" w:type="dxa"/>
+        <w:right w:w="108" w:type="dxa"/>
+      </w:tblCellMar>
+    </w:tblPr>
+  </w:style>
+  <w:style w:type="numbering" w:default="1" w:styleId="KeineListe">
+    <w:name w:val="No List"/>
+    <w:uiPriority w:val="99"/>
+    <w:semiHidden/>
+    <w:unhideWhenUsed/>
+  </w:style>
+  <w:style w:type="character" w:customStyle="1" w:styleId="Aufzhlungszeichen1">
+    <w:name w:val="Aufzählungszeichen1"/>
+    <w:qFormat/>
+    <w:rPr>
+      <w:rFonts w:ascii="OpenSymbol" w:eastAsia="OpenSymbol" w:hAnsi="OpenSymbol" w:cs="OpenSymbol"/>
+    </w:rPr>
+  </w:style>
+  <w:style w:type="character" w:customStyle="1" w:styleId="ListLabel1">
     <w:name w:val="ListLabel 1"/>
     <w:qFormat/>
     <w:rPr>
       <w:rFonts w:cs="OpenSymbol"/>
     </w:rPr>
   </w:style>
-  <w:style w:type="character" w:styleId="ListLabel2">
+  <w:style w:type="character" w:customStyle="1" w:styleId="ListLabel2">
     <w:name w:val="ListLabel 2"/>
     <w:qFormat/>
     <w:rPr>
       <w:rFonts w:cs="OpenSymbol"/>
     </w:rPr>
   </w:style>
-  <w:style w:type="character" w:styleId="ListLabel3">
+  <w:style w:type="character" w:customStyle="1" w:styleId="ListLabel3">
     <w:name w:val="ListLabel 3"/>
     <w:qFormat/>
     <w:rPr>
       <w:rFonts w:cs="OpenSymbol"/>
     </w:rPr>
   </w:style>
-  <w:style w:type="character" w:styleId="ListLabel4">
+  <w:style w:type="character" w:customStyle="1" w:styleId="ListLabel4">
     <w:name w:val="ListLabel 4"/>
     <w:qFormat/>
     <w:rPr>
       <w:rFonts w:cs="OpenSymbol"/>
     </w:rPr>
   </w:style>
-  <w:style w:type="character" w:styleId="ListLabel5">
+  <w:style w:type="character" w:customStyle="1" w:styleId="ListLabel5">
     <w:name w:val="ListLabel 5"/>
     <w:qFormat/>
     <w:rPr>
       <w:rFonts w:cs="OpenSymbol"/>
     </w:rPr>
   </w:style>
-  <w:style w:type="character" w:styleId="ListLabel6">
+  <w:style w:type="character" w:customStyle="1" w:styleId="ListLabel6">
     <w:name w:val="ListLabel 6"/>
     <w:qFormat/>
     <w:rPr>
       <w:rFonts w:cs="OpenSymbol"/>
     </w:rPr>
   </w:style>
-  <w:style w:type="character" w:styleId="ListLabel7">
+  <w:style w:type="character" w:customStyle="1" w:styleId="ListLabel7">
     <w:name w:val="ListLabel 7"/>
     <w:qFormat/>
     <w:rPr>
       <w:rFonts w:cs="OpenSymbol"/>
     </w:rPr>
   </w:style>
-  <w:style w:type="character" w:styleId="ListLabel8">
+  <w:style w:type="character" w:customStyle="1" w:styleId="ListLabel8">
     <w:name w:val="ListLabel 8"/>
     <w:qFormat/>
     <w:rPr>
       <w:rFonts w:cs="OpenSymbol"/>
     </w:rPr>
   </w:style>
-  <w:style w:type="character" w:styleId="ListLabel9">
+  <w:style w:type="character" w:customStyle="1" w:styleId="ListLabel9">
     <w:name w:val="ListLabel 9"/>
     <w:qFormat/>
     <w:rPr>
       <w:rFonts w:cs="OpenSymbol"/>
     </w:rPr>
   </w:style>
-  <w:style w:type="character" w:styleId="ListLabel10">
+  <w:style w:type="character" w:customStyle="1" w:styleId="ListLabel10">
     <w:name w:val="ListLabel 10"/>
     <w:qFormat/>
     <w:rPr>
       <w:rFonts w:cs="OpenSymbol"/>
     </w:rPr>
   </w:style>
-  <w:style w:type="character" w:styleId="ListLabel11">
+  <w:style w:type="character" w:customStyle="1" w:styleId="ListLabel11">
     <w:name w:val="ListLabel 11"/>
     <w:qFormat/>
     <w:rPr>
       <w:rFonts w:cs="OpenSymbol"/>
     </w:rPr>
   </w:style>
-  <w:style w:type="character" w:styleId="ListLabel12">
+  <w:style w:type="character" w:customStyle="1" w:styleId="ListLabel12">
     <w:name w:val="ListLabel 12"/>
     <w:qFormat/>
     <w:rPr>
       <w:rFonts w:cs="OpenSymbol"/>
     </w:rPr>
   </w:style>
-  <w:style w:type="character" w:styleId="ListLabel13">
+  <w:style w:type="character" w:customStyle="1" w:styleId="ListLabel13">
     <w:name w:val="ListLabel 13"/>
     <w:qFormat/>
     <w:rPr>
       <w:rFonts w:cs="OpenSymbol"/>
     </w:rPr>
   </w:style>
-  <w:style w:type="character" w:styleId="ListLabel14">
+  <w:style w:type="character" w:customStyle="1" w:styleId="ListLabel14">
     <w:name w:val="ListLabel 14"/>
     <w:qFormat/>
     <w:rPr>
       <w:rFonts w:cs="OpenSymbol"/>
     </w:rPr>
   </w:style>
-  <w:style w:type="character" w:styleId="ListLabel15">
+  <w:style w:type="character" w:customStyle="1" w:styleId="ListLabel15">
     <w:name w:val="ListLabel 15"/>
     <w:qFormat/>
     <w:rPr>
       <w:rFonts w:cs="OpenSymbol"/>
     </w:rPr>
   </w:style>
-  <w:style w:type="character" w:styleId="ListLabel16">
+  <w:style w:type="character" w:customStyle="1" w:styleId="ListLabel16">
     <w:name w:val="ListLabel 16"/>
     <w:qFormat/>
     <w:rPr>
       <w:rFonts w:cs="OpenSymbol"/>
     </w:rPr>
   </w:style>
-  <w:style w:type="character" w:styleId="ListLabel17">
+  <w:style w:type="character" w:customStyle="1" w:styleId="ListLabel17">
     <w:name w:val="ListLabel 17"/>
     <w:qFormat/>
     <w:rPr>
       <w:rFonts w:cs="OpenSymbol"/>
     </w:rPr>
   </w:style>
-  <w:style w:type="character" w:styleId="ListLabel18">
+  <w:style w:type="character" w:customStyle="1" w:styleId="ListLabel18">
     <w:name w:val="ListLabel 18"/>
     <w:qFormat/>
     <w:rPr>
       <w:rFonts w:cs="OpenSymbol"/>
     </w:rPr>
   </w:style>
-  <w:style w:type="character" w:styleId="ListLabel19">
+  <w:style w:type="character" w:customStyle="1" w:styleId="ListLabel19">
     <w:name w:val="ListLabel 19"/>
     <w:qFormat/>
     <w:rPr>
       <w:rFonts w:cs="OpenSymbol"/>
     </w:rPr>
   </w:style>
-  <w:style w:type="character" w:styleId="ListLabel20">
+  <w:style w:type="character" w:customStyle="1" w:styleId="ListLabel20">
     <w:name w:val="ListLabel 20"/>
     <w:qFormat/>
     <w:rPr>
       <w:rFonts w:cs="OpenSymbol"/>
     </w:rPr>
   </w:style>
-  <w:style w:type="character" w:styleId="ListLabel21">
+  <w:style w:type="character" w:customStyle="1" w:styleId="ListLabel21">
     <w:name w:val="ListLabel 21"/>
     <w:qFormat/>
     <w:rPr>
       <w:rFonts w:cs="OpenSymbol"/>
     </w:rPr>
   </w:style>
-  <w:style w:type="character" w:styleId="ListLabel22">
+  <w:style w:type="character" w:customStyle="1" w:styleId="ListLabel22">
     <w:name w:val="ListLabel 22"/>
     <w:qFormat/>
     <w:rPr>
       <w:rFonts w:cs="OpenSymbol"/>
     </w:rPr>
   </w:style>
-  <w:style w:type="character" w:styleId="ListLabel23">
+  <w:style w:type="character" w:customStyle="1" w:styleId="ListLabel23">
     <w:name w:val="ListLabel 23"/>
     <w:qFormat/>
     <w:rPr>
       <w:rFonts w:cs="OpenSymbol"/>
     </w:rPr>
   </w:style>
-  <w:style w:type="character" w:styleId="ListLabel24">
+  <w:style w:type="character" w:customStyle="1" w:styleId="ListLabel24">
     <w:name w:val="ListLabel 24"/>
     <w:qFormat/>
     <w:rPr>
       <w:rFonts w:cs="OpenSymbol"/>
     </w:rPr>
   </w:style>
-  <w:style w:type="character" w:styleId="ListLabel25">
+  <w:style w:type="character" w:customStyle="1" w:styleId="ListLabel25">
     <w:name w:val="ListLabel 25"/>
     <w:qFormat/>
     <w:rPr>
       <w:rFonts w:cs="OpenSymbol"/>
     </w:rPr>
   </w:style>
-  <w:style w:type="character" w:styleId="ListLabel26">
+  <w:style w:type="character" w:customStyle="1" w:styleId="ListLabel26">
     <w:name w:val="ListLabel 26"/>
     <w:qFormat/>
     <w:rPr>
       <w:rFonts w:cs="OpenSymbol"/>
     </w:rPr>
   </w:style>
-  <w:style w:type="character" w:styleId="ListLabel27">
+  <w:style w:type="character" w:customStyle="1" w:styleId="ListLabel27">
     <w:name w:val="ListLabel 27"/>
     <w:qFormat/>
     <w:rPr>
       <w:rFonts w:cs="OpenSymbol"/>
     </w:rPr>
   </w:style>
-  <w:style w:type="character" w:styleId="ListLabel28">
+  <w:style w:type="character" w:customStyle="1" w:styleId="ListLabel28">
     <w:name w:val="ListLabel 28"/>
     <w:qFormat/>
     <w:rPr>
       <w:rFonts w:cs="OpenSymbol"/>
     </w:rPr>
   </w:style>
-  <w:style w:type="character" w:styleId="ListLabel29">
+  <w:style w:type="character" w:customStyle="1" w:styleId="ListLabel29">
     <w:name w:val="ListLabel 29"/>
     <w:qFormat/>
     <w:rPr>
       <w:rFonts w:cs="OpenSymbol"/>
     </w:rPr>
   </w:style>
-  <w:style w:type="character" w:styleId="ListLabel30">
+  <w:style w:type="character" w:customStyle="1" w:styleId="ListLabel30">
     <w:name w:val="ListLabel 30"/>
     <w:qFormat/>
     <w:rPr>
       <w:rFonts w:cs="OpenSymbol"/>
     </w:rPr>
   </w:style>
-  <w:style w:type="character" w:styleId="ListLabel31">
+  <w:style w:type="character" w:customStyle="1" w:styleId="ListLabel31">
     <w:name w:val="ListLabel 31"/>
     <w:qFormat/>
     <w:rPr>
       <w:rFonts w:cs="OpenSymbol"/>
     </w:rPr>
   </w:style>
-  <w:style w:type="character" w:styleId="ListLabel32">
+  <w:style w:type="character" w:customStyle="1" w:styleId="ListLabel32">
     <w:name w:val="ListLabel 32"/>
     <w:qFormat/>
     <w:rPr>
       <w:rFonts w:cs="OpenSymbol"/>
     </w:rPr>
   </w:style>
-  <w:style w:type="character" w:styleId="ListLabel33">
+  <w:style w:type="character" w:customStyle="1" w:styleId="ListLabel33">
     <w:name w:val="ListLabel 33"/>
     <w:qFormat/>
     <w:rPr>
       <w:rFonts w:cs="OpenSymbol"/>
     </w:rPr>
   </w:style>
-  <w:style w:type="character" w:styleId="ListLabel34">
+  <w:style w:type="character" w:customStyle="1" w:styleId="ListLabel34">
     <w:name w:val="ListLabel 34"/>
     <w:qFormat/>
     <w:rPr>
       <w:rFonts w:cs="OpenSymbol"/>
     </w:rPr>
   </w:style>
-  <w:style w:type="character" w:styleId="ListLabel35">
+  <w:style w:type="character" w:customStyle="1" w:styleId="ListLabel35">
     <w:name w:val="ListLabel 35"/>
     <w:qFormat/>
     <w:rPr>
       <w:rFonts w:cs="OpenSymbol"/>
     </w:rPr>
   </w:style>
-  <w:style w:type="character" w:styleId="ListLabel36">
+  <w:style w:type="character" w:customStyle="1" w:styleId="ListLabel36">
     <w:name w:val="ListLabel 36"/>
     <w:qFormat/>
     <w:rPr>
       <w:rFonts w:cs="OpenSymbol"/>
     </w:rPr>
   </w:style>
-  <w:style w:type="character" w:styleId="ListLabel37">
+  <w:style w:type="character" w:customStyle="1" w:styleId="ListLabel37">
     <w:name w:val="ListLabel 37"/>
     <w:qFormat/>
     <w:rPr>
       <w:rFonts w:cs="OpenSymbol"/>
     </w:rPr>
   </w:style>
-  <w:style w:type="character" w:styleId="ListLabel38">
+  <w:style w:type="character" w:customStyle="1" w:styleId="ListLabel38">
     <w:name w:val="ListLabel 38"/>
     <w:qFormat/>
     <w:rPr>
       <w:rFonts w:cs="OpenSymbol"/>
     </w:rPr>
   </w:style>
-  <w:style w:type="character" w:styleId="ListLabel39">
+  <w:style w:type="character" w:customStyle="1" w:styleId="ListLabel39">
     <w:name w:val="ListLabel 39"/>
     <w:qFormat/>
     <w:rPr>
       <w:rFonts w:cs="OpenSymbol"/>
     </w:rPr>
   </w:style>
-  <w:style w:type="character" w:styleId="ListLabel40">
+  <w:style w:type="character" w:customStyle="1" w:styleId="ListLabel40">
     <w:name w:val="ListLabel 40"/>
     <w:qFormat/>
     <w:rPr>
       <w:rFonts w:cs="OpenSymbol"/>
     </w:rPr>
   </w:style>
-  <w:style w:type="character" w:styleId="ListLabel41">
+  <w:style w:type="character" w:customStyle="1" w:styleId="ListLabel41">
     <w:name w:val="ListLabel 41"/>
     <w:qFormat/>
     <w:rPr>
       <w:rFonts w:cs="OpenSymbol"/>
     </w:rPr>
   </w:style>
-  <w:style w:type="character" w:styleId="ListLabel42">
+  <w:style w:type="character" w:customStyle="1" w:styleId="ListLabel42">
     <w:name w:val="ListLabel 42"/>
     <w:qFormat/>
     <w:rPr>
       <w:rFonts w:cs="OpenSymbol"/>
     </w:rPr>
   </w:style>
-  <w:style w:type="character" w:styleId="ListLabel43">
+  <w:style w:type="character" w:customStyle="1" w:styleId="ListLabel43">
     <w:name w:val="ListLabel 43"/>
     <w:qFormat/>
     <w:rPr>
       <w:rFonts w:cs="OpenSymbol"/>
     </w:rPr>
   </w:style>
-  <w:style w:type="character" w:styleId="ListLabel44">
+  <w:style w:type="character" w:customStyle="1" w:styleId="ListLabel44">
     <w:name w:val="ListLabel 44"/>
     <w:qFormat/>
     <w:rPr>
       <w:rFonts w:cs="OpenSymbol"/>
     </w:rPr>
   </w:style>
-  <w:style w:type="character" w:styleId="ListLabel45">
+  <w:style w:type="character" w:customStyle="1" w:styleId="ListLabel45">
     <w:name w:val="ListLabel 45"/>
     <w:qFormat/>
     <w:rPr>
       <w:rFonts w:cs="OpenSymbol"/>
     </w:rPr>
   </w:style>
-  <w:style w:type="character" w:styleId="ListLabel46">
+  <w:style w:type="character" w:customStyle="1" w:styleId="ListLabel46">
     <w:name w:val="ListLabel 46"/>
     <w:qFormat/>
     <w:rPr>
       <w:rFonts w:cs="OpenSymbol"/>
     </w:rPr>
   </w:style>
-  <w:style w:type="character" w:styleId="ListLabel47">
+  <w:style w:type="character" w:customStyle="1" w:styleId="ListLabel47">
     <w:name w:val="ListLabel 47"/>
     <w:qFormat/>
     <w:rPr>
       <w:rFonts w:cs="OpenSymbol"/>
     </w:rPr>
   </w:style>
-  <w:style w:type="character" w:styleId="ListLabel48">
+  <w:style w:type="character" w:customStyle="1" w:styleId="ListLabel48">
     <w:name w:val="ListLabel 48"/>
     <w:qFormat/>
     <w:rPr>
       <w:rFonts w:cs="OpenSymbol"/>
     </w:rPr>
   </w:style>
-  <w:style w:type="character" w:styleId="ListLabel49">
+  <w:style w:type="character" w:customStyle="1" w:styleId="ListLabel49">
     <w:name w:val="ListLabel 49"/>
     <w:qFormat/>
     <w:rPr>
       <w:rFonts w:cs="OpenSymbol"/>
     </w:rPr>
   </w:style>
-  <w:style w:type="character" w:styleId="ListLabel50">
+  <w:style w:type="character" w:customStyle="1" w:styleId="ListLabel50">
     <w:name w:val="ListLabel 50"/>
     <w:qFormat/>
     <w:rPr>
       <w:rFonts w:cs="OpenSymbol"/>
     </w:rPr>
   </w:style>
-  <w:style w:type="character" w:styleId="ListLabel51">
+  <w:style w:type="character" w:customStyle="1" w:styleId="ListLabel51">
     <w:name w:val="ListLabel 51"/>
     <w:qFormat/>
     <w:rPr>
       <w:rFonts w:cs="OpenSymbol"/>
     </w:rPr>
   </w:style>
-  <w:style w:type="character" w:styleId="ListLabel52">
+  <w:style w:type="character" w:customStyle="1" w:styleId="ListLabel52">
     <w:name w:val="ListLabel 52"/>
     <w:qFormat/>
     <w:rPr>
       <w:rFonts w:cs="OpenSymbol"/>
     </w:rPr>
   </w:style>
-  <w:style w:type="character" w:styleId="ListLabel53">
+  <w:style w:type="character" w:customStyle="1" w:styleId="ListLabel53">
     <w:name w:val="ListLabel 53"/>
     <w:qFormat/>
     <w:rPr>
       <w:rFonts w:cs="OpenSymbol"/>
     </w:rPr>
   </w:style>
-  <w:style w:type="character" w:styleId="ListLabel54">
+  <w:style w:type="character" w:customStyle="1" w:styleId="ListLabel54">
     <w:name w:val="ListLabel 54"/>
     <w:qFormat/>
     <w:rPr>
       <w:rFonts w:cs="OpenSymbol"/>
     </w:rPr>
   </w:style>
-  <w:style w:type="character" w:styleId="ListLabel55">
+  <w:style w:type="character" w:customStyle="1" w:styleId="ListLabel55">
     <w:name w:val="ListLabel 55"/>
     <w:qFormat/>
     <w:rPr>
       <w:rFonts w:cs="OpenSymbol"/>
     </w:rPr>
   </w:style>
-  <w:style w:type="character" w:styleId="ListLabel56">
+  <w:style w:type="character" w:customStyle="1" w:styleId="ListLabel56">
     <w:name w:val="ListLabel 56"/>
     <w:qFormat/>
     <w:rPr>
       <w:rFonts w:cs="OpenSymbol"/>
     </w:rPr>
   </w:style>
-  <w:style w:type="character" w:styleId="ListLabel57">
+  <w:style w:type="character" w:customStyle="1" w:styleId="ListLabel57">
     <w:name w:val="ListLabel 57"/>
     <w:qFormat/>
     <w:rPr>
       <w:rFonts w:cs="OpenSymbol"/>
     </w:rPr>
   </w:style>
-  <w:style w:type="character" w:styleId="ListLabel58">
+  <w:style w:type="character" w:customStyle="1" w:styleId="ListLabel58">
     <w:name w:val="ListLabel 58"/>
     <w:qFormat/>
     <w:rPr>
       <w:rFonts w:cs="OpenSymbol"/>
     </w:rPr>
   </w:style>
-  <w:style w:type="character" w:styleId="ListLabel59">
+  <w:style w:type="character" w:customStyle="1" w:styleId="ListLabel59">
     <w:name w:val="ListLabel 59"/>
     <w:qFormat/>
     <w:rPr>
       <w:rFonts w:cs="OpenSymbol"/>
     </w:rPr>
   </w:style>
-  <w:style w:type="character" w:styleId="ListLabel60">
+  <w:style w:type="character" w:customStyle="1" w:styleId="ListLabel60">
     <w:name w:val="ListLabel 60"/>
     <w:qFormat/>
     <w:rPr>
       <w:rFonts w:cs="OpenSymbol"/>
     </w:rPr>
   </w:style>
-  <w:style w:type="character" w:styleId="ListLabel61">
+  <w:style w:type="character" w:customStyle="1" w:styleId="ListLabel61">
     <w:name w:val="ListLabel 61"/>
     <w:qFormat/>
     <w:rPr>
       <w:rFonts w:cs="OpenSymbol"/>
     </w:rPr>
   </w:style>
-  <w:style w:type="character" w:styleId="ListLabel62">
+  <w:style w:type="character" w:customStyle="1" w:styleId="ListLabel62">
     <w:name w:val="ListLabel 62"/>
     <w:qFormat/>
     <w:rPr>
       <w:rFonts w:cs="OpenSymbol"/>
     </w:rPr>
   </w:style>
-  <w:style w:type="character" w:styleId="ListLabel63">
+  <w:style w:type="character" w:customStyle="1" w:styleId="ListLabel63">
     <w:name w:val="ListLabel 63"/>
     <w:qFormat/>
     <w:rPr>
       <w:rFonts w:cs="OpenSymbol"/>
     </w:rPr>
   </w:style>
-  <w:style w:type="character" w:styleId="ListLabel64">
+  <w:style w:type="character" w:customStyle="1" w:styleId="ListLabel64">
     <w:name w:val="ListLabel 64"/>
     <w:qFormat/>
     <w:rPr>
       <w:rFonts w:cs="OpenSymbol"/>
     </w:rPr>
   </w:style>
-  <w:style w:type="character" w:styleId="ListLabel65">
+  <w:style w:type="character" w:customStyle="1" w:styleId="ListLabel65">
     <w:name w:val="ListLabel 65"/>
     <w:qFormat/>
     <w:rPr>
       <w:rFonts w:cs="OpenSymbol"/>
     </w:rPr>
   </w:style>
-  <w:style w:type="character" w:styleId="ListLabel66">
+  <w:style w:type="character" w:customStyle="1" w:styleId="ListLabel66">
     <w:name w:val="ListLabel 66"/>
     <w:qFormat/>
     <w:rPr>
       <w:rFonts w:cs="OpenSymbol"/>
     </w:rPr>
   </w:style>
-  <w:style w:type="character" w:styleId="ListLabel67">
+  <w:style w:type="character" w:customStyle="1" w:styleId="ListLabel67">
     <w:name w:val="ListLabel 67"/>
     <w:qFormat/>
     <w:rPr>
       <w:rFonts w:cs="OpenSymbol"/>
     </w:rPr>
   </w:style>
-  <w:style w:type="character" w:styleId="ListLabel68">
+  <w:style w:type="character" w:customStyle="1" w:styleId="ListLabel68">
     <w:name w:val="ListLabel 68"/>
     <w:qFormat/>
     <w:rPr>
       <w:rFonts w:cs="OpenSymbol"/>
     </w:rPr>
   </w:style>
-  <w:style w:type="character" w:styleId="ListLabel69">
+  <w:style w:type="character" w:customStyle="1" w:styleId="ListLabel69">
     <w:name w:val="ListLabel 69"/>
     <w:qFormat/>
     <w:rPr>
       <w:rFonts w:cs="OpenSymbol"/>
     </w:rPr>
   </w:style>
-  <w:style w:type="character" w:styleId="ListLabel70">
+  <w:style w:type="character" w:customStyle="1" w:styleId="ListLabel70">
     <w:name w:val="ListLabel 70"/>
     <w:qFormat/>
     <w:rPr>
       <w:rFonts w:cs="OpenSymbol"/>
     </w:rPr>
   </w:style>
-  <w:style w:type="character" w:styleId="ListLabel71">
+  <w:style w:type="character" w:customStyle="1" w:styleId="ListLabel71">
     <w:name w:val="ListLabel 71"/>
     <w:qFormat/>
     <w:rPr>
       <w:rFonts w:cs="OpenSymbol"/>
     </w:rPr>
   </w:style>
-  <w:style w:type="character" w:styleId="ListLabel72">
+  <w:style w:type="character" w:customStyle="1" w:styleId="ListLabel72">
     <w:name w:val="ListLabel 72"/>
     <w:qFormat/>
     <w:rPr>
       <w:rFonts w:cs="OpenSymbol"/>
     </w:rPr>
   </w:style>
-  <w:style w:type="character" w:styleId="ListLabel73">
+  <w:style w:type="character" w:customStyle="1" w:styleId="ListLabel73">
     <w:name w:val="ListLabel 73"/>
     <w:qFormat/>
     <w:rPr>
       <w:rFonts w:cs="OpenSymbol"/>
     </w:rPr>
   </w:style>
-  <w:style w:type="character" w:styleId="ListLabel74">
+  <w:style w:type="character" w:customStyle="1" w:styleId="ListLabel74">
     <w:name w:val="ListLabel 74"/>
     <w:qFormat/>
     <w:rPr>
       <w:rFonts w:cs="OpenSymbol"/>
     </w:rPr>
   </w:style>
-  <w:style w:type="character" w:styleId="ListLabel75">
+  <w:style w:type="character" w:customStyle="1" w:styleId="ListLabel75">
     <w:name w:val="ListLabel 75"/>
     <w:qFormat/>
     <w:rPr>
       <w:rFonts w:cs="OpenSymbol"/>
     </w:rPr>
   </w:style>
-  <w:style w:type="character" w:styleId="ListLabel76">
+  <w:style w:type="character" w:customStyle="1" w:styleId="ListLabel76">
     <w:name w:val="ListLabel 76"/>
     <w:qFormat/>
     <w:rPr>
       <w:rFonts w:cs="OpenSymbol"/>
     </w:rPr>
   </w:style>
-  <w:style w:type="character" w:styleId="ListLabel77">
+  <w:style w:type="character" w:customStyle="1" w:styleId="ListLabel77">
     <w:name w:val="ListLabel 77"/>
     <w:qFormat/>
     <w:rPr>
       <w:rFonts w:cs="OpenSymbol"/>
     </w:rPr>
   </w:style>
-  <w:style w:type="character" w:styleId="ListLabel78">
+  <w:style w:type="character" w:customStyle="1" w:styleId="ListLabel78">
     <w:name w:val="ListLabel 78"/>
     <w:qFormat/>
     <w:rPr>
       <w:rFonts w:cs="OpenSymbol"/>
     </w:rPr>
   </w:style>
-  <w:style w:type="character" w:styleId="ListLabel79">
+  <w:style w:type="character" w:customStyle="1" w:styleId="ListLabel79">
     <w:name w:val="ListLabel 79"/>
     <w:qFormat/>
     <w:rPr>
       <w:rFonts w:cs="OpenSymbol"/>
     </w:rPr>
   </w:style>
-  <w:style w:type="character" w:styleId="ListLabel80">
+  <w:style w:type="character" w:customStyle="1" w:styleId="ListLabel80">
     <w:name w:val="ListLabel 80"/>
     <w:qFormat/>
     <w:rPr>
       <w:rFonts w:cs="OpenSymbol"/>
     </w:rPr>
   </w:style>
-  <w:style w:type="character" w:styleId="ListLabel81">
+  <w:style w:type="character" w:customStyle="1" w:styleId="ListLabel81">
     <w:name w:val="ListLabel 81"/>
     <w:qFormat/>
     <w:rPr>
       <w:rFonts w:cs="OpenSymbol"/>
     </w:rPr>
   </w:style>
-  <w:style w:type="character" w:styleId="ListLabel82">
+  <w:style w:type="character" w:customStyle="1" w:styleId="ListLabel82">
     <w:name w:val="ListLabel 82"/>
     <w:qFormat/>
     <w:rPr>
       <w:rFonts w:cs="OpenSymbol"/>
     </w:rPr>
   </w:style>
-  <w:style w:type="character" w:styleId="ListLabel83">
+  <w:style w:type="character" w:customStyle="1" w:styleId="ListLabel83">
     <w:name w:val="ListLabel 83"/>
     <w:qFormat/>
     <w:rPr>
       <w:rFonts w:cs="OpenSymbol"/>
     </w:rPr>
   </w:style>
-  <w:style w:type="character" w:styleId="ListLabel84">
+  <w:style w:type="character" w:customStyle="1" w:styleId="ListLabel84">
     <w:name w:val="ListLabel 84"/>
     <w:qFormat/>
     <w:rPr>
       <w:rFonts w:cs="OpenSymbol"/>
     </w:rPr>
   </w:style>
-  <w:style w:type="character" w:styleId="ListLabel85">
+  <w:style w:type="character" w:customStyle="1" w:styleId="ListLabel85">
     <w:name w:val="ListLabel 85"/>
     <w:qFormat/>
     <w:rPr>
       <w:rFonts w:cs="OpenSymbol"/>
     </w:rPr>
   </w:style>
-  <w:style w:type="character" w:styleId="ListLabel86">
+  <w:style w:type="character" w:customStyle="1" w:styleId="ListLabel86">
     <w:name w:val="ListLabel 86"/>
     <w:qFormat/>
     <w:rPr>
       <w:rFonts w:cs="OpenSymbol"/>
     </w:rPr>
   </w:style>
-  <w:style w:type="character" w:styleId="ListLabel87">
+  <w:style w:type="character" w:customStyle="1" w:styleId="ListLabel87">
     <w:name w:val="ListLabel 87"/>
     <w:qFormat/>
     <w:rPr>
       <w:rFonts w:cs="OpenSymbol"/>
     </w:rPr>
   </w:style>
-  <w:style w:type="character" w:styleId="ListLabel88">
+  <w:style w:type="character" w:customStyle="1" w:styleId="ListLabel88">
     <w:name w:val="ListLabel 88"/>
     <w:qFormat/>
     <w:rPr>
       <w:rFonts w:cs="OpenSymbol"/>
     </w:rPr>
   </w:style>
-  <w:style w:type="character" w:styleId="ListLabel89">
+  <w:style w:type="character" w:customStyle="1" w:styleId="ListLabel89">
     <w:name w:val="ListLabel 89"/>
     <w:qFormat/>
     <w:rPr>
       <w:rFonts w:cs="OpenSymbol"/>
     </w:rPr>
   </w:style>
-  <w:style w:type="character" w:styleId="ListLabel90">
+  <w:style w:type="character" w:customStyle="1" w:styleId="ListLabel90">
     <w:name w:val="ListLabel 90"/>
     <w:qFormat/>
     <w:rPr>
       <w:rFonts w:cs="OpenSymbol"/>
     </w:rPr>
   </w:style>
-  <w:style w:type="character" w:styleId="ListLabel91">
+  <w:style w:type="character" w:customStyle="1" w:styleId="ListLabel91">
     <w:name w:val="ListLabel 91"/>
     <w:qFormat/>
     <w:rPr>
       <w:rFonts w:cs="OpenSymbol"/>
     </w:rPr>
   </w:style>
-  <w:style w:type="character" w:styleId="ListLabel92">
+  <w:style w:type="character" w:customStyle="1" w:styleId="ListLabel92">
     <w:name w:val="ListLabel 92"/>
     <w:qFormat/>
     <w:rPr>
       <w:rFonts w:cs="OpenSymbol"/>
     </w:rPr>
   </w:style>
-  <w:style w:type="character" w:styleId="ListLabel93">
+  <w:style w:type="character" w:customStyle="1" w:styleId="ListLabel93">
     <w:name w:val="ListLabel 93"/>
     <w:qFormat/>
     <w:rPr>
       <w:rFonts w:cs="OpenSymbol"/>
     </w:rPr>
   </w:style>
-  <w:style w:type="character" w:styleId="ListLabel94">
+  <w:style w:type="character" w:customStyle="1" w:styleId="ListLabel94">
     <w:name w:val="ListLabel 94"/>
     <w:qFormat/>
     <w:rPr>
       <w:rFonts w:cs="OpenSymbol"/>
     </w:rPr>
   </w:style>
-  <w:style w:type="character" w:styleId="ListLabel95">
+  <w:style w:type="character" w:customStyle="1" w:styleId="ListLabel95">
     <w:name w:val="ListLabel 95"/>
     <w:qFormat/>
     <w:rPr>
       <w:rFonts w:cs="OpenSymbol"/>
     </w:rPr>
   </w:style>
-  <w:style w:type="character" w:styleId="ListLabel96">
+  <w:style w:type="character" w:customStyle="1" w:styleId="ListLabel96">
     <w:name w:val="ListLabel 96"/>
     <w:qFormat/>
     <w:rPr>
       <w:rFonts w:cs="OpenSymbol"/>
     </w:rPr>
   </w:style>
-  <w:style w:type="character" w:styleId="ListLabel97">
+  <w:style w:type="character" w:customStyle="1" w:styleId="ListLabel97">
     <w:name w:val="ListLabel 97"/>
     <w:qFormat/>
     <w:rPr>
       <w:rFonts w:cs="OpenSymbol"/>
     </w:rPr>
   </w:style>
-  <w:style w:type="character" w:styleId="ListLabel98">
+  <w:style w:type="character" w:customStyle="1" w:styleId="ListLabel98">
     <w:name w:val="ListLabel 98"/>
     <w:qFormat/>
     <w:rPr>
       <w:rFonts w:cs="OpenSymbol"/>
     </w:rPr>
   </w:style>
-  <w:style w:type="character" w:styleId="ListLabel99">
+  <w:style w:type="character" w:customStyle="1" w:styleId="ListLabel99">
     <w:name w:val="ListLabel 99"/>
     <w:qFormat/>
     <w:rPr>
       <w:rFonts w:cs="OpenSymbol"/>
     </w:rPr>
   </w:style>
-  <w:style w:type="character" w:styleId="ListLabel100">
+  <w:style w:type="character" w:customStyle="1" w:styleId="ListLabel100">
     <w:name w:val="ListLabel 100"/>
     <w:qFormat/>
     <w:rPr>
       <w:rFonts w:cs="OpenSymbol"/>
     </w:rPr>
   </w:style>
-  <w:style w:type="character" w:styleId="ListLabel101">
+  <w:style w:type="character" w:customStyle="1" w:styleId="ListLabel101">
     <w:name w:val="ListLabel 101"/>
     <w:qFormat/>
     <w:rPr>
       <w:rFonts w:cs="OpenSymbol"/>
     </w:rPr>
   </w:style>
-  <w:style w:type="character" w:styleId="ListLabel102">
+  <w:style w:type="character" w:customStyle="1" w:styleId="ListLabel102">
     <w:name w:val="ListLabel 102"/>
     <w:qFormat/>
     <w:rPr>
       <w:rFonts w:cs="OpenSymbol"/>
     </w:rPr>
   </w:style>
-  <w:style w:type="character" w:styleId="ListLabel103">
+  <w:style w:type="character" w:customStyle="1" w:styleId="ListLabel103">
     <w:name w:val="ListLabel 103"/>
     <w:qFormat/>
     <w:rPr>
       <w:rFonts w:cs="OpenSymbol"/>
     </w:rPr>
   </w:style>
-  <w:style w:type="character" w:styleId="ListLabel104">
+  <w:style w:type="character" w:customStyle="1" w:styleId="ListLabel104">
     <w:name w:val="ListLabel 104"/>
     <w:qFormat/>
     <w:rPr>
       <w:rFonts w:cs="OpenSymbol"/>
     </w:rPr>
   </w:style>
-  <w:style w:type="character" w:styleId="ListLabel105">
+  <w:style w:type="character" w:customStyle="1" w:styleId="ListLabel105">
     <w:name w:val="ListLabel 105"/>
     <w:qFormat/>
     <w:rPr>
       <w:rFonts w:cs="OpenSymbol"/>
     </w:rPr>
   </w:style>
-  <w:style w:type="character" w:styleId="ListLabel106">
+  <w:style w:type="character" w:customStyle="1" w:styleId="ListLabel106">
     <w:name w:val="ListLabel 106"/>
     <w:qFormat/>
     <w:rPr>
       <w:rFonts w:cs="OpenSymbol"/>
     </w:rPr>
   </w:style>
-  <w:style w:type="character" w:styleId="ListLabel107">
+  <w:style w:type="character" w:customStyle="1" w:styleId="ListLabel107">
     <w:name w:val="ListLabel 107"/>
     <w:qFormat/>
     <w:rPr>
       <w:rFonts w:cs="OpenSymbol"/>
     </w:rPr>
   </w:style>
-  <w:style w:type="character" w:styleId="ListLabel108">
+  <w:style w:type="character" w:customStyle="1" w:styleId="ListLabel108">
     <w:name w:val="ListLabel 108"/>
     <w:qFormat/>
     <w:rPr>
       <w:rFonts w:cs="OpenSymbol"/>
     </w:rPr>
   </w:style>
-  <w:style w:type="character" w:styleId="ListLabel109">
+  <w:style w:type="character" w:customStyle="1" w:styleId="ListLabel109">
     <w:name w:val="ListLabel 109"/>
     <w:qFormat/>
     <w:rPr>
       <w:rFonts w:cs="OpenSymbol"/>
     </w:rPr>
   </w:style>
-  <w:style w:type="character" w:styleId="ListLabel110">
+  <w:style w:type="character" w:customStyle="1" w:styleId="ListLabel110">
     <w:name w:val="ListLabel 110"/>
     <w:qFormat/>
     <w:rPr>
       <w:rFonts w:cs="OpenSymbol"/>
     </w:rPr>
   </w:style>
-  <w:style w:type="character" w:styleId="ListLabel111">
+  <w:style w:type="character" w:customStyle="1" w:styleId="ListLabel111">
     <w:name w:val="ListLabel 111"/>
     <w:qFormat/>
     <w:rPr>
       <w:rFonts w:cs="OpenSymbol"/>
     </w:rPr>
   </w:style>
-  <w:style w:type="character" w:styleId="ListLabel112">
+  <w:style w:type="character" w:customStyle="1" w:styleId="ListLabel112">
     <w:name w:val="ListLabel 112"/>
     <w:qFormat/>
     <w:rPr>
       <w:rFonts w:cs="OpenSymbol"/>
     </w:rPr>
   </w:style>
-  <w:style w:type="character" w:styleId="ListLabel113">
+  <w:style w:type="character" w:customStyle="1" w:styleId="ListLabel113">
     <w:name w:val="ListLabel 113"/>
     <w:qFormat/>
     <w:rPr>
       <w:rFonts w:cs="OpenSymbol"/>
     </w:rPr>
   </w:style>
-  <w:style w:type="character" w:styleId="ListLabel114">
+  <w:style w:type="character" w:customStyle="1" w:styleId="ListLabel114">
     <w:name w:val="ListLabel 114"/>
     <w:qFormat/>
     <w:rPr>
       <w:rFonts w:cs="OpenSymbol"/>
     </w:rPr>
   </w:style>
-  <w:style w:type="character" w:styleId="ListLabel115">
+  <w:style w:type="character" w:customStyle="1" w:styleId="ListLabel115">
     <w:name w:val="ListLabel 115"/>
     <w:qFormat/>
     <w:rPr>
       <w:rFonts w:cs="OpenSymbol"/>
     </w:rPr>
   </w:style>
-  <w:style w:type="character" w:styleId="ListLabel116">
+  <w:style w:type="character" w:customStyle="1" w:styleId="ListLabel116">
     <w:name w:val="ListLabel 116"/>
     <w:qFormat/>
     <w:rPr>
       <w:rFonts w:cs="OpenSymbol"/>
     </w:rPr>
   </w:style>
-  <w:style w:type="character" w:styleId="ListLabel117">
+  <w:style w:type="character" w:customStyle="1" w:styleId="ListLabel117">
     <w:name w:val="ListLabel 117"/>
     <w:qFormat/>
     <w:rPr>
       <w:rFonts w:cs="OpenSymbol"/>
     </w:rPr>
   </w:style>
-  <w:style w:type="character" w:styleId="ListLabel118">
+  <w:style w:type="character" w:customStyle="1" w:styleId="ListLabel118">
     <w:name w:val="ListLabel 118"/>
     <w:qFormat/>
     <w:rPr>
       <w:rFonts w:cs="OpenSymbol"/>
     </w:rPr>
   </w:style>
-  <w:style w:type="character" w:styleId="ListLabel119">
+  <w:style w:type="character" w:customStyle="1" w:styleId="ListLabel119">
     <w:name w:val="ListLabel 119"/>
     <w:qFormat/>
     <w:rPr>
       <w:rFonts w:cs="OpenSymbol"/>
     </w:rPr>
   </w:style>
-  <w:style w:type="character" w:styleId="ListLabel120">
+  <w:style w:type="character" w:customStyle="1" w:styleId="ListLabel120">
     <w:name w:val="ListLabel 120"/>
     <w:qFormat/>
     <w:rPr>
       <w:rFonts w:cs="OpenSymbol"/>
     </w:rPr>
   </w:style>
-  <w:style w:type="character" w:styleId="ListLabel121">
+  <w:style w:type="character" w:customStyle="1" w:styleId="ListLabel121">
     <w:name w:val="ListLabel 121"/>
     <w:qFormat/>
     <w:rPr>
       <w:rFonts w:cs="OpenSymbol"/>
     </w:rPr>
   </w:style>
-  <w:style w:type="character" w:styleId="ListLabel122">
+  <w:style w:type="character" w:customStyle="1" w:styleId="ListLabel122">
     <w:name w:val="ListLabel 122"/>
     <w:qFormat/>
     <w:rPr>
       <w:rFonts w:cs="OpenSymbol"/>
     </w:rPr>
   </w:style>
-  <w:style w:type="character" w:styleId="ListLabel123">
+  <w:style w:type="character" w:customStyle="1" w:styleId="ListLabel123">
     <w:name w:val="ListLabel 123"/>
     <w:qFormat/>
     <w:rPr>
       <w:rFonts w:cs="OpenSymbol"/>
     </w:rPr>
   </w:style>
-  <w:style w:type="character" w:styleId="ListLabel124">
+  <w:style w:type="character" w:customStyle="1" w:styleId="ListLabel124">
     <w:name w:val="ListLabel 124"/>
     <w:qFormat/>
     <w:rPr>
       <w:rFonts w:cs="OpenSymbol"/>
     </w:rPr>
   </w:style>
-  <w:style w:type="character" w:styleId="ListLabel125">
+  <w:style w:type="character" w:customStyle="1" w:styleId="ListLabel125">
     <w:name w:val="ListLabel 125"/>
     <w:qFormat/>
     <w:rPr>
       <w:rFonts w:cs="OpenSymbol"/>
     </w:rPr>
   </w:style>
-  <w:style w:type="character" w:styleId="ListLabel126">
+  <w:style w:type="character" w:customStyle="1" w:styleId="ListLabel126">
     <w:name w:val="ListLabel 126"/>
     <w:qFormat/>
     <w:rPr>
       <w:rFonts w:cs="OpenSymbol"/>
     </w:rPr>
   </w:style>
-  <w:style w:type="character" w:styleId="ListLabel127">
+  <w:style w:type="character" w:customStyle="1" w:styleId="ListLabel127">
     <w:name w:val="ListLabel 127"/>
     <w:qFormat/>
     <w:rPr>
       <w:rFonts w:cs="OpenSymbol"/>
     </w:rPr>
   </w:style>
-  <w:style w:type="character" w:styleId="ListLabel128">
+  <w:style w:type="character" w:customStyle="1" w:styleId="ListLabel128">
     <w:name w:val="ListLabel 128"/>
     <w:qFormat/>
     <w:rPr>
       <w:rFonts w:cs="OpenSymbol"/>
     </w:rPr>
   </w:style>
-  <w:style w:type="character" w:styleId="ListLabel129">
+  <w:style w:type="character" w:customStyle="1" w:styleId="ListLabel129">
     <w:name w:val="ListLabel 129"/>
     <w:qFormat/>
     <w:rPr>
       <w:rFonts w:cs="OpenSymbol"/>
     </w:rPr>
   </w:style>
-  <w:style w:type="character" w:styleId="ListLabel130">
+  <w:style w:type="character" w:customStyle="1" w:styleId="ListLabel130">
     <w:name w:val="ListLabel 130"/>
     <w:qFormat/>
     <w:rPr>
       <w:rFonts w:cs="OpenSymbol"/>
     </w:rPr>
   </w:style>
-  <w:style w:type="character" w:styleId="ListLabel131">
+  <w:style w:type="character" w:customStyle="1" w:styleId="ListLabel131">
     <w:name w:val="ListLabel 131"/>
     <w:qFormat/>
     <w:rPr>
       <w:rFonts w:cs="OpenSymbol"/>
     </w:rPr>
   </w:style>
-  <w:style w:type="character" w:styleId="ListLabel132">
+  <w:style w:type="character" w:customStyle="1" w:styleId="ListLabel132">
     <w:name w:val="ListLabel 132"/>
     <w:qFormat/>
     <w:rPr>
       <w:rFonts w:cs="OpenSymbol"/>
     </w:rPr>
   </w:style>
-  <w:style w:type="character" w:styleId="ListLabel133">
+  <w:style w:type="character" w:customStyle="1" w:styleId="ListLabel133">
     <w:name w:val="ListLabel 133"/>
     <w:qFormat/>
     <w:rPr>
       <w:rFonts w:cs="OpenSymbol"/>
     </w:rPr>
   </w:style>
-  <w:style w:type="character" w:styleId="ListLabel134">
+  <w:style w:type="character" w:customStyle="1" w:styleId="ListLabel134">
     <w:name w:val="ListLabel 134"/>
     <w:qFormat/>
     <w:rPr>
       <w:rFonts w:cs="OpenSymbol"/>
     </w:rPr>
   </w:style>
-  <w:style w:type="character" w:styleId="ListLabel135">
+  <w:style w:type="character" w:customStyle="1" w:styleId="ListLabel135">
     <w:name w:val="ListLabel 135"/>
     <w:qFormat/>
     <w:rPr>
       <w:rFonts w:cs="OpenSymbol"/>
     </w:rPr>
   </w:style>
-  <w:style w:type="character" w:styleId="ListLabel136">
+  <w:style w:type="character" w:customStyle="1" w:styleId="ListLabel136">
     <w:name w:val="ListLabel 136"/>
     <w:qFormat/>
     <w:rPr>
       <w:rFonts w:cs="OpenSymbol"/>
     </w:rPr>
   </w:style>
-  <w:style w:type="character" w:styleId="ListLabel137">
+  <w:style w:type="character" w:customStyle="1" w:styleId="ListLabel137">
     <w:name w:val="ListLabel 137"/>
     <w:qFormat/>
     <w:rPr>
       <w:rFonts w:cs="OpenSymbol"/>
     </w:rPr>
   </w:style>
-  <w:style w:type="character" w:styleId="ListLabel138">
+  <w:style w:type="character" w:customStyle="1" w:styleId="ListLabel138">
     <w:name w:val="ListLabel 138"/>
     <w:qFormat/>
     <w:rPr>
       <w:rFonts w:cs="OpenSymbol"/>
     </w:rPr>
   </w:style>
-  <w:style w:type="character" w:styleId="ListLabel139">
+  <w:style w:type="character" w:customStyle="1" w:styleId="ListLabel139">
     <w:name w:val="ListLabel 139"/>
     <w:qFormat/>
     <w:rPr>
       <w:rFonts w:cs="OpenSymbol"/>
     </w:rPr>
   </w:style>
-  <w:style w:type="character" w:styleId="ListLabel140">
+  <w:style w:type="character" w:customStyle="1" w:styleId="ListLabel140">
     <w:name w:val="ListLabel 140"/>
     <w:qFormat/>
     <w:rPr>
       <w:rFonts w:cs="OpenSymbol"/>
     </w:rPr>
   </w:style>
-  <w:style w:type="character" w:styleId="ListLabel141">
+  <w:style w:type="character" w:customStyle="1" w:styleId="ListLabel141">
     <w:name w:val="ListLabel 141"/>
     <w:qFormat/>
     <w:rPr>
       <w:rFonts w:cs="OpenSymbol"/>
     </w:rPr>
   </w:style>
-  <w:style w:type="character" w:styleId="ListLabel142">
+  <w:style w:type="character" w:customStyle="1" w:styleId="ListLabel142">
     <w:name w:val="ListLabel 142"/>
     <w:qFormat/>
     <w:rPr>
       <w:rFonts w:cs="OpenSymbol"/>
     </w:rPr>
   </w:style>
-  <w:style w:type="character" w:styleId="ListLabel143">
+  <w:style w:type="character" w:customStyle="1" w:styleId="ListLabel143">
     <w:name w:val="ListLabel 143"/>
     <w:qFormat/>
     <w:rPr>
       <w:rFonts w:cs="OpenSymbol"/>
     </w:rPr>
   </w:style>
-  <w:style w:type="character" w:styleId="ListLabel144">
+  <w:style w:type="character" w:customStyle="1" w:styleId="ListLabel144">
     <w:name w:val="ListLabel 144"/>
     <w:qFormat/>
     <w:rPr>
       <w:rFonts w:cs="OpenSymbol"/>
     </w:rPr>
   </w:style>
-  <w:style w:type="character" w:styleId="ListLabel145">
+  <w:style w:type="character" w:customStyle="1" w:styleId="ListLabel145">
     <w:name w:val="ListLabel 145"/>
     <w:qFormat/>
     <w:rPr>
       <w:rFonts w:cs="OpenSymbol"/>
     </w:rPr>
   </w:style>
-  <w:style w:type="character" w:styleId="ListLabel146">
+  <w:style w:type="character" w:customStyle="1" w:styleId="ListLabel146">
     <w:name w:val="ListLabel 146"/>
     <w:qFormat/>
     <w:rPr>
       <w:rFonts w:cs="OpenSymbol"/>
     </w:rPr>
   </w:style>
-  <w:style w:type="character" w:styleId="ListLabel147">
+  <w:style w:type="character" w:customStyle="1" w:styleId="ListLabel147">
     <w:name w:val="ListLabel 147"/>
     <w:qFormat/>
     <w:rPr>
       <w:rFonts w:cs="OpenSymbol"/>
     </w:rPr>
   </w:style>
-  <w:style w:type="character" w:styleId="ListLabel148">
+  <w:style w:type="character" w:customStyle="1" w:styleId="ListLabel148">
     <w:name w:val="ListLabel 148"/>
     <w:qFormat/>
     <w:rPr>
       <w:rFonts w:cs="OpenSymbol"/>
     </w:rPr>
   </w:style>
-  <w:style w:type="character" w:styleId="ListLabel149">
+  <w:style w:type="character" w:customStyle="1" w:styleId="ListLabel149">
     <w:name w:val="ListLabel 149"/>
     <w:qFormat/>
     <w:rPr>
       <w:rFonts w:cs="OpenSymbol"/>
     </w:rPr>
   </w:style>
-  <w:style w:type="character" w:styleId="ListLabel150">
+  <w:style w:type="character" w:customStyle="1" w:styleId="ListLabel150">
     <w:name w:val="ListLabel 150"/>
     <w:qFormat/>
     <w:rPr>
       <w:rFonts w:cs="OpenSymbol"/>
     </w:rPr>
   </w:style>
-  <w:style w:type="character" w:styleId="ListLabel151">
+  <w:style w:type="character" w:customStyle="1" w:styleId="ListLabel151">
     <w:name w:val="ListLabel 151"/>
     <w:qFormat/>
     <w:rPr>
       <w:rFonts w:cs="OpenSymbol"/>
     </w:rPr>
   </w:style>
-  <w:style w:type="character" w:styleId="ListLabel152">
+  <w:style w:type="character" w:customStyle="1" w:styleId="ListLabel152">
     <w:name w:val="ListLabel 152"/>
     <w:qFormat/>
     <w:rPr>
       <w:rFonts w:cs="OpenSymbol"/>
     </w:rPr>
   </w:style>
-  <w:style w:type="character" w:styleId="ListLabel153">
+  <w:style w:type="character" w:customStyle="1" w:styleId="ListLabel153">
     <w:name w:val="ListLabel 153"/>
     <w:qFormat/>
     <w:rPr>
       <w:rFonts w:cs="OpenSymbol"/>
     </w:rPr>
   </w:style>
-  <w:style w:type="paragraph" w:styleId="Berschrift">
+  <w:style w:type="paragraph" w:customStyle="1" w:styleId="berschrift">
     <w:name w:val="Überschrift"/>
-    <w:basedOn w:val="Normal"/>
+    <w:basedOn w:val="Standard"/>
     <w:next w:val="Textkrper"/>
     <w:qFormat/>
     <w:pPr>
-      <w:keepNext w:val="true"/>
+      <w:keepNext/>
       <w:spacing w:before="240" w:after="120"/>
     </w:pPr>
     <w:rPr>
-      <w:rFonts w:ascii="Liberation Sans" w:hAnsi="Liberation Sans" w:eastAsia="Microsoft YaHei" w:cs="Arial"/>
+      <w:rFonts w:ascii="Liberation Sans" w:eastAsia="Microsoft YaHei" w:hAnsi="Liberation Sans"/>
       <w:sz w:val="28"/>
       <w:szCs w:val="28"/>
     </w:rPr>
   </w:style>
   <w:style w:type="paragraph" w:styleId="Textkrper">
     <w:name w:val="Body Text"/>
-    <w:basedOn w:val="Normal"/>
+    <w:basedOn w:val="Standard"/>
     <w:pPr>
-      <w:spacing w:lineRule="auto" w:line="276" w:before="0" w:after="140"/>
+      <w:spacing w:after="140" w:line="276" w:lineRule="auto"/>
     </w:pPr>
-    <w:rPr/>
   </w:style>
   <w:style w:type="paragraph" w:styleId="Liste">
     <w:name w:val="List"/>
     <w:basedOn w:val="Textkrper"/>
-    <w:pPr/>
-    <w:rPr>
-      <w:rFonts w:cs="Arial"/>
-    </w:rPr>
   </w:style>
   <w:style w:type="paragraph" w:styleId="Beschriftung">
-    <w:name w:val="Caption"/>
-    <w:basedOn w:val="Normal"/>
+    <w:name w:val="caption"/>
+    <w:basedOn w:val="Standard"/>
     <w:qFormat/>
     <w:pPr>
       <w:suppressLineNumbers/>
       <w:spacing w:before="120" w:after="120"/>
     </w:pPr>
     <w:rPr>
-      <w:rFonts w:cs="Arial"/>
       <w:i/>
       <w:iCs/>
-      <w:sz w:val="24"/>
-      <w:szCs w:val="24"/>
-    </w:rPr>
-  </w:style>
-  <w:style w:type="paragraph" w:styleId="Verzeichnis">
+    </w:rPr>
+  </w:style>
+  <w:style w:type="paragraph" w:customStyle="1" w:styleId="Verzeichnis">
     <w:name w:val="Verzeichnis"/>
-    <w:basedOn w:val="Normal"/>
+    <w:basedOn w:val="Standard"/>
     <w:qFormat/>
     <w:pPr>
       <w:suppressLineNumbers/>
     </w:pPr>
-    <w:rPr>
-      <w:rFonts w:cs="Arial"/>
-    </w:rPr>
   </w:style>
   <w:style w:type="paragraph" w:styleId="Untertitel">
     <w:name w:val="Subtitle"/>
-    <w:basedOn w:val="Berschrift"/>
+    <w:basedOn w:val="berschrift"/>
     <w:next w:val="Textkrper"/>
     <w:qFormat/>
     <w:pPr>
-      <w:spacing w:before="60" w:after="120"/>
+      <w:spacing w:before="60"/>
       <w:jc w:val="center"/>
     </w:pPr>
     <w:rPr>
@@ -2818,7 +3251,7 @@
   </w:style>
   <w:style w:type="paragraph" w:styleId="Titel">
     <w:name w:val="Title"/>
-    <w:basedOn w:val="Berschrift"/>
+    <w:basedOn w:val="berschrift"/>
     <w:next w:val="Textkrper"/>
     <w:qFormat/>
     <w:pPr>
@@ -2832,4 +3265,265 @@
     </w:rPr>
   </w:style>
 </w:styles>
+</file>
+
+<file path=word/theme/theme1.xml><?xml version="1.0" encoding="utf-8"?>
+<a:theme xmlns:a="http://schemas.openxmlformats.org/drawingml/2006/main" name="Office Theme">
+  <a:themeElements>
+    <a:clrScheme name="Office">
+      <a:dk1>
+        <a:sysClr val="windowText" lastClr="000000"/>
+      </a:dk1>
+      <a:lt1>
+        <a:sysClr val="window" lastClr="FFFFFF"/>
+      </a:lt1>
+      <a:dk2>
+        <a:srgbClr val="44546A"/>
+      </a:dk2>
+      <a:lt2>
+        <a:srgbClr val="E7E6E6"/>
+      </a:lt2>
+      <a:accent1>
+        <a:srgbClr val="5B9BD5"/>
+      </a:accent1>
+      <a:accent2>
+        <a:srgbClr val="ED7D31"/>
+      </a:accent2>
+      <a:accent3>
+        <a:srgbClr val="A5A5A5"/>
+      </a:accent3>
+      <a:accent4>
+        <a:srgbClr val="FFC000"/>
+      </a:accent4>
+      <a:accent5>
+        <a:srgbClr val="4472C4"/>
+      </a:accent5>
+      <a:accent6>
+        <a:srgbClr val="70AD47"/>
+      </a:accent6>
+      <a:hlink>
+        <a:srgbClr val="0563C1"/>
+      </a:hlink>
+      <a:folHlink>
+        <a:srgbClr val="954F72"/>
+      </a:folHlink>
+    </a:clrScheme>
+    <a:fontScheme name="Office">
+      <a:majorFont>
+        <a:latin typeface="Calibri Light" panose="020F0302020204030204"/>
+        <a:ea typeface=""/>
+        <a:cs typeface=""/>
+        <a:font script="Jpan" typeface="ＭＳ ゴシック"/>
+        <a:font script="Hang" typeface="맑은 고딕"/>
+        <a:font script="Hans" typeface="宋体"/>
+        <a:font script="Hant" typeface="新細明體"/>
+        <a:font script="Arab" typeface="Times New Roman"/>
+        <a:font script="Hebr" typeface="Times New Roman"/>
+        <a:font script="Thai" typeface="Angsana New"/>
+        <a:font script="Ethi" typeface="Nyala"/>
+        <a:font script="Beng" typeface="Vrinda"/>
+        <a:font script="Gujr" typeface="Shruti"/>
+        <a:font script="Khmr" typeface="MoolBoran"/>
+        <a:font script="Knda" typeface="Tunga"/>
+        <a:font script="Guru" typeface="Raavi"/>
+        <a:font script="Cans" typeface="Euphemia"/>
+        <a:font script="Cher" typeface="Plantagenet Cherokee"/>
+        <a:font script="Yiii" typeface="Microsoft Yi Baiti"/>
+        <a:font script="Tibt" typeface="Microsoft Himalaya"/>
+        <a:font script="Thaa" typeface="MV Boli"/>
+        <a:font script="Deva" typeface="Mangal"/>
+        <a:font script="Telu" typeface="Gautami"/>
+        <a:font script="Taml" typeface="Latha"/>
+        <a:font script="Syrc" typeface="Estrangelo Edessa"/>
+        <a:font script="Orya" typeface="Kalinga"/>
+        <a:font script="Mlym" typeface="Kartika"/>
+        <a:font script="Laoo" typeface="DokChampa"/>
+        <a:font script="Sinh" typeface="Iskoola Pota"/>
+        <a:font script="Mong" typeface="Mongolian Baiti"/>
+        <a:font script="Viet" typeface="Times New Roman"/>
+        <a:font script="Uigh" typeface="Microsoft Uighur"/>
+        <a:font script="Geor" typeface="Sylfaen"/>
+      </a:majorFont>
+      <a:minorFont>
+        <a:latin typeface="Calibri" panose="020F0502020204030204"/>
+        <a:ea typeface=""/>
+        <a:cs typeface=""/>
+        <a:font script="Jpan" typeface="ＭＳ 明朝"/>
+        <a:font script="Hang" typeface="맑은 고딕"/>
+        <a:font script="Hans" typeface="宋体"/>
+        <a:font script="Hant" typeface="新細明體"/>
+        <a:font script="Arab" typeface="Arial"/>
+        <a:font script="Hebr" typeface="Arial"/>
+        <a:font script="Thai" typeface="Cordia New"/>
+        <a:font script="Ethi" typeface="Nyala"/>
+        <a:font script="Beng" typeface="Vrinda"/>
+        <a:font script="Gujr" typeface="Shruti"/>
+        <a:font script="Khmr" typeface="DaunPenh"/>
+        <a:font script="Knda" typeface="Tunga"/>
+        <a:font script="Guru" typeface="Raavi"/>
+        <a:font script="Cans" typeface="Euphemia"/>
+        <a:font script="Cher" typeface="Plantagenet Cherokee"/>
+        <a:font script="Yiii" typeface="Microsoft Yi Baiti"/>
+        <a:font script="Tibt" typeface="Microsoft Himalaya"/>
+        <a:font script="Thaa" typeface="MV Boli"/>
+        <a:font script="Deva" typeface="Mangal"/>
+        <a:font script="Telu" typeface="Gautami"/>
+        <a:font script="Taml" typeface="Latha"/>
+        <a:font script="Syrc" typeface="Estrangelo Edessa"/>
+        <a:font script="Orya" typeface="Kalinga"/>
+        <a:font script="Mlym" typeface="Kartika"/>
+        <a:font script="Laoo" typeface="DokChampa"/>
+        <a:font script="Sinh" typeface="Iskoola Pota"/>
+        <a:font script="Mong" typeface="Mongolian Baiti"/>
+        <a:font script="Viet" typeface="Arial"/>
+        <a:font script="Uigh" typeface="Microsoft Uighur"/>
+        <a:font script="Geor" typeface="Sylfaen"/>
+      </a:minorFont>
+    </a:fontScheme>
+    <a:fmtScheme name="Office">
+      <a:fillStyleLst>
+        <a:solidFill>
+          <a:schemeClr val="phClr"/>
+        </a:solidFill>
+        <a:gradFill rotWithShape="1">
+          <a:gsLst>
+            <a:gs pos="0">
+              <a:schemeClr val="phClr">
+                <a:lumMod val="110000"/>
+                <a:satMod val="105000"/>
+                <a:tint val="67000"/>
+              </a:schemeClr>
+            </a:gs>
+            <a:gs pos="50000">
+              <a:schemeClr val="phClr">
+                <a:lumMod val="105000"/>
+                <a:satMod val="103000"/>
+                <a:tint val="73000"/>
+              </a:schemeClr>
+            </a:gs>
+            <a:gs pos="100000">
+              <a:schemeClr val="phClr">
+                <a:lumMod val="105000"/>
+                <a:satMod val="109000"/>
+                <a:tint val="81000"/>
+              </a:schemeClr>
+            </a:gs>
+          </a:gsLst>
+          <a:lin ang="5400000" scaled="0"/>
+        </a:gradFill>
+        <a:gradFill rotWithShape="1">
+          <a:gsLst>
+            <a:gs pos="0">
+              <a:schemeClr val="phClr">
+                <a:satMod val="103000"/>
+                <a:lumMod val="102000"/>
+                <a:tint val="94000"/>
+              </a:schemeClr>
+            </a:gs>
+            <a:gs pos="50000">
+              <a:schemeClr val="phClr">
+                <a:satMod val="110000"/>
+                <a:lumMod val="100000"/>
+                <a:shade val="100000"/>
+              </a:schemeClr>
+            </a:gs>
+            <a:gs pos="100000">
+              <a:schemeClr val="phClr">
+                <a:lumMod val="99000"/>
+                <a:satMod val="120000"/>
+                <a:shade val="78000"/>
+              </a:schemeClr>
+            </a:gs>
+          </a:gsLst>
+          <a:lin ang="5400000" scaled="0"/>
+        </a:gradFill>
+      </a:fillStyleLst>
+      <a:lnStyleLst>
+        <a:ln w="6350" cap="flat" cmpd="sng" algn="ctr">
+          <a:solidFill>
+            <a:schemeClr val="phClr"/>
+          </a:solidFill>
+          <a:prstDash val="solid"/>
+          <a:miter lim="800000"/>
+        </a:ln>
+        <a:ln w="12700" cap="flat" cmpd="sng" algn="ctr">
+          <a:solidFill>
+            <a:schemeClr val="phClr"/>
+          </a:solidFill>
+          <a:prstDash val="solid"/>
+          <a:miter lim="800000"/>
+        </a:ln>
+        <a:ln w="19050" cap="flat" cmpd="sng" algn="ctr">
+          <a:solidFill>
+            <a:schemeClr val="phClr"/>
+          </a:solidFill>
+          <a:prstDash val="solid"/>
+          <a:miter lim="800000"/>
+        </a:ln>
+      </a:lnStyleLst>
+      <a:effectStyleLst>
+        <a:effectStyle>
+          <a:effectLst/>
+        </a:effectStyle>
+        <a:effectStyle>
+          <a:effectLst/>
+        </a:effectStyle>
+        <a:effectStyle>
+          <a:effectLst>
+            <a:outerShdw blurRad="57150" dist="19050" dir="5400000" algn="ctr" rotWithShape="0">
+              <a:srgbClr val="000000">
+                <a:alpha val="63000"/>
+              </a:srgbClr>
+            </a:outerShdw>
+          </a:effectLst>
+        </a:effectStyle>
+      </a:effectStyleLst>
+      <a:bgFillStyleLst>
+        <a:solidFill>
+          <a:schemeClr val="phClr"/>
+        </a:solidFill>
+        <a:solidFill>
+          <a:schemeClr val="phClr">
+            <a:tint val="95000"/>
+            <a:satMod val="170000"/>
+          </a:schemeClr>
+        </a:solidFill>
+        <a:gradFill rotWithShape="1">
+          <a:gsLst>
+            <a:gs pos="0">
+              <a:schemeClr val="phClr">
+                <a:tint val="93000"/>
+                <a:satMod val="150000"/>
+                <a:shade val="98000"/>
+                <a:lumMod val="102000"/>
+              </a:schemeClr>
+            </a:gs>
+            <a:gs pos="50000">
+              <a:schemeClr val="phClr">
+                <a:tint val="98000"/>
+                <a:satMod val="130000"/>
+                <a:shade val="90000"/>
+                <a:lumMod val="103000"/>
+              </a:schemeClr>
+            </a:gs>
+            <a:gs pos="100000">
+              <a:schemeClr val="phClr">
+                <a:shade val="63000"/>
+                <a:satMod val="120000"/>
+              </a:schemeClr>
+            </a:gs>
+          </a:gsLst>
+          <a:lin ang="5400000" scaled="0"/>
+        </a:gradFill>
+      </a:bgFillStyleLst>
+    </a:fmtScheme>
+  </a:themeElements>
+  <a:objectDefaults/>
+  <a:extraClrSchemeLst/>
+  <a:extLst>
+    <a:ext uri="{05A4C25C-085E-4340-85A3-A5531E510DB2}">
+      <thm15:themeFamily xmlns:thm15="http://schemas.microsoft.com/office/thememl/2012/main" name="Office Theme" id="{62F939B6-93AF-4DB8-9C6B-D6C7DFDC589F}" vid="{4A3C46E8-61CC-4603-A589-7422A47A8E4A}"/>
+    </a:ext>
+  </a:extLst>
+</a:theme>
 </file>
</xml_diff>